<commit_message>
feat: add Toggle component using Headless UI for improved UI interaction
</commit_message>
<xml_diff>
--- a/resources/documents/RA 9048 RA 10172/notice.docx
+++ b/resources/documents/RA 9048 RA 10172/notice.docx
@@ -1,6 +1,6 @@
 
 <file path=word/document.xml><?xml version="1.0" encoding="utf-8"?>
-<w:document xmlns:wpc="http://schemas.microsoft.com/office/word/2010/wordprocessingCanvas" xmlns:cx="http://schemas.microsoft.com/office/drawing/2014/chartex" xmlns:cx1="http://schemas.microsoft.com/office/drawing/2015/9/8/chartex" xmlns:cx2="http://schemas.microsoft.com/office/drawing/2015/10/21/chartex" xmlns:cx3="http://schemas.microsoft.com/office/drawing/2016/5/9/chartex" xmlns:cx4="http://schemas.microsoft.com/office/drawing/2016/5/10/chartex" xmlns:cx5="http://schemas.microsoft.com/office/drawing/2016/5/11/chartex" xmlns:cx6="http://schemas.microsoft.com/office/drawing/2016/5/12/chartex" xmlns:cx7="http://schemas.microsoft.com/office/drawing/2016/5/13/chartex" xmlns:cx8="http://schemas.microsoft.com/office/drawing/2016/5/14/chartex" xmlns:mc="http://schemas.openxmlformats.org/markup-compatibility/2006" xmlns:aink="http://schemas.microsoft.com/office/drawing/2016/ink" xmlns:am3d="http://schemas.microsoft.com/office/drawing/2017/model3d" xmlns:o="urn:schemas-microsoft-com:office:office" xmlns:oel="http://schemas.microsoft.com/office/2019/extlst" xmlns:r="http://schemas.openxmlformats.org/officeDocument/2006/relationships" xmlns:m="http://schemas.openxmlformats.org/officeDocument/2006/math" xmlns:v="urn:schemas-microsoft-com:vml" xmlns:wp14="http://schemas.microsoft.com/office/word/2010/wordprocessingDrawing" xmlns:wp="http://schemas.openxmlformats.org/drawingml/2006/wordprocessingDrawing" xmlns:w10="urn:schemas-microsoft-com:office:word" xmlns:w="http://schemas.openxmlformats.org/wordprocessingml/2006/main" xmlns:w14="http://schemas.microsoft.com/office/word/2010/wordml" xmlns:w15="http://schemas.microsoft.com/office/word/2012/wordml" xmlns:w16cex="http://schemas.microsoft.com/office/word/2018/wordml/cex" xmlns:w16cid="http://schemas.microsoft.com/office/word/2016/wordml/cid" xmlns:w16="http://schemas.microsoft.com/office/word/2018/wordml" xmlns:w16du="http://schemas.microsoft.com/office/word/2023/wordml/word16du" xmlns:w16sdtdh="http://schemas.microsoft.com/office/word/2020/wordml/sdtdatahash" xmlns:w16sdtfl="http://schemas.microsoft.com/office/word/2024/wordml/sdtformatlock" xmlns:w16se="http://schemas.microsoft.com/office/word/2015/wordml/symex" xmlns:wpg="http://schemas.microsoft.com/office/word/2010/wordprocessingGroup" xmlns:wpi="http://schemas.microsoft.com/office/word/2010/wordprocessingInk" xmlns:wne="http://schemas.microsoft.com/office/word/2006/wordml" xmlns:wps="http://schemas.microsoft.com/office/word/2010/wordprocessingShape" mc:Ignorable="w14 w15 w16se w16cid w16 w16cex w16sdtdh w16sdtfl w16du wp14">
+<w:document xmlns:wpc="http://schemas.microsoft.com/office/word/2010/wordprocessingCanvas" xmlns:cx="http://schemas.microsoft.com/office/drawing/2014/chartex" xmlns:cx1="http://schemas.microsoft.com/office/drawing/2015/9/8/chartex" xmlns:cx2="http://schemas.microsoft.com/office/drawing/2015/10/21/chartex" xmlns:cx3="http://schemas.microsoft.com/office/drawing/2016/5/9/chartex" xmlns:cx4="http://schemas.microsoft.com/office/drawing/2016/5/10/chartex" xmlns:cx5="http://schemas.microsoft.com/office/drawing/2016/5/11/chartex" xmlns:cx6="http://schemas.microsoft.com/office/drawing/2016/5/12/chartex" xmlns:cx7="http://schemas.microsoft.com/office/drawing/2016/5/13/chartex" xmlns:cx8="http://schemas.microsoft.com/office/drawing/2016/5/14/chartex" xmlns:mc="http://schemas.openxmlformats.org/markup-compatibility/2006" xmlns:aink="http://schemas.microsoft.com/office/drawing/2016/ink" xmlns:am3d="http://schemas.microsoft.com/office/drawing/2017/model3d" xmlns:o="urn:schemas-microsoft-com:office:office" xmlns:r="http://schemas.openxmlformats.org/officeDocument/2006/relationships" xmlns:m="http://schemas.openxmlformats.org/officeDocument/2006/math" xmlns:v="urn:schemas-microsoft-com:vml" xmlns:wp14="http://schemas.microsoft.com/office/word/2010/wordprocessingDrawing" xmlns:wp="http://schemas.openxmlformats.org/drawingml/2006/wordprocessingDrawing" xmlns:w10="urn:schemas-microsoft-com:office:word" xmlns:w="http://schemas.openxmlformats.org/wordprocessingml/2006/main" xmlns:w14="http://schemas.microsoft.com/office/word/2010/wordml" xmlns:w15="http://schemas.microsoft.com/office/word/2012/wordml" xmlns:w16cex="http://schemas.microsoft.com/office/word/2018/wordml/cex" xmlns:w16cid="http://schemas.microsoft.com/office/word/2016/wordml/cid" xmlns:w16="http://schemas.microsoft.com/office/word/2018/wordml" xmlns:w16sdtdh="http://schemas.microsoft.com/office/word/2020/wordml/sdtdatahash" xmlns:w16se="http://schemas.microsoft.com/office/word/2015/wordml/symex" xmlns:wpg="http://schemas.microsoft.com/office/word/2010/wordprocessingGroup" xmlns:wpi="http://schemas.microsoft.com/office/word/2010/wordprocessingInk" xmlns:wne="http://schemas.microsoft.com/office/word/2006/wordml" xmlns:wps="http://schemas.microsoft.com/office/word/2010/wordprocessingShape" mc:Ignorable="w14 w15 w16se w16cid w16 w16cex w16sdtdh wp14">
   <w:body>
     <w:p>
       <w:r>
@@ -10,13 +10,827 @@
         <mc:AlternateContent>
           <mc:Choice Requires="wps">
             <w:drawing>
-              <wp:anchor distT="0" distB="0" distL="114300" distR="114300" simplePos="0" relativeHeight="251675648" behindDoc="0" locked="0" layoutInCell="1" allowOverlap="1" wp14:anchorId="5A6BFBBC" wp14:editId="79AE8497">
+              <wp:anchor distT="0" distB="0" distL="114300" distR="114300" simplePos="0" relativeHeight="251691008" behindDoc="0" locked="0" layoutInCell="1" allowOverlap="1" wp14:anchorId="0CEFEF7D" wp14:editId="0B469BC0">
                 <wp:simplePos x="0" y="0"/>
                 <wp:positionH relativeFrom="column">
-                  <wp:posOffset>2233612</wp:posOffset>
+                  <wp:posOffset>2244090</wp:posOffset>
                 </wp:positionH>
                 <wp:positionV relativeFrom="paragraph">
-                  <wp:posOffset>9691687</wp:posOffset>
+                  <wp:posOffset>4243705</wp:posOffset>
+                </wp:positionV>
+                <wp:extent cx="3540125" cy="269240"/>
+                <wp:effectExtent l="0" t="0" r="0" b="0"/>
+                <wp:wrapNone/>
+                <wp:docPr id="1117437707" name="Text Box 8"/>
+                <wp:cNvGraphicFramePr/>
+                <a:graphic xmlns:a="http://schemas.openxmlformats.org/drawingml/2006/main">
+                  <a:graphicData uri="http://schemas.microsoft.com/office/word/2010/wordprocessingShape">
+                    <wps:wsp>
+                      <wps:cNvSpPr txBox="1"/>
+                      <wps:spPr>
+                        <a:xfrm>
+                          <a:off x="0" y="0"/>
+                          <a:ext cx="3540125" cy="269240"/>
+                        </a:xfrm>
+                        <a:prstGeom prst="rect">
+                          <a:avLst/>
+                        </a:prstGeom>
+                        <a:noFill/>
+                        <a:ln w="6350">
+                          <a:noFill/>
+                        </a:ln>
+                      </wps:spPr>
+                      <wps:txbx>
+                        <w:txbxContent>
+                          <w:p>
+                            <w:pPr>
+                              <w:rPr>
+                                <w:rFonts w:ascii="Times New Roman" w:hAnsi="Times New Roman" w:cs="Times New Roman"/>
+                                <w:lang w:val="en-PH"/>
+                              </w:rPr>
+                            </w:pPr>
+                            <w:r>
+                              <w:rPr>
+                                <w:rFonts w:ascii="Times New Roman" w:hAnsi="Times New Roman" w:cs="Times New Roman"/>
+                                <w:lang w:val="en-PH"/>
+                              </w:rPr>
+                              <w:t>{</w:t>
+                            </w:r>
+                            <w:proofErr w:type="spellStart"/>
+                            <w:r>
+                              <w:rPr>
+                                <w:rFonts w:ascii="Times New Roman" w:hAnsi="Times New Roman" w:cs="Times New Roman"/>
+                                <w:lang w:val="en-PH"/>
+                              </w:rPr>
+                              <w:t>petitioner_number</w:t>
+                            </w:r>
+                            <w:proofErr w:type="spellEnd"/>
+                            <w:r>
+                              <w:rPr>
+                                <w:rFonts w:ascii="Times New Roman" w:hAnsi="Times New Roman" w:cs="Times New Roman"/>
+                                <w:lang w:val="en-PH"/>
+                              </w:rPr>
+                              <w:t>}</w:t>
+                            </w:r>
+                          </w:p>
+                        </w:txbxContent>
+                      </wps:txbx>
+                      <wps:bodyPr rot="0" spcFirstLastPara="0" vertOverflow="overflow" horzOverflow="overflow" vert="horz" wrap="square" lIns="91440" tIns="45720" rIns="91440" bIns="45720" numCol="1" spcCol="0" rtlCol="0" fromWordArt="0" anchor="t" anchorCtr="0" forceAA="0" compatLnSpc="1">
+                        <a:prstTxWarp prst="textNoShape">
+                          <a:avLst/>
+                        </a:prstTxWarp>
+                        <a:noAutofit/>
+                      </wps:bodyPr>
+                    </wps:wsp>
+                  </a:graphicData>
+                </a:graphic>
+              </wp:anchor>
+            </w:drawing>
+          </mc:Choice>
+          <mc:Fallback>
+            <w:pict>
+              <v:shapetype w14:anchorId="0CEFEF7D" id="_x0000_t202" coordsize="21600,21600" o:spt="202" path="m,l,21600r21600,l21600,xe">
+                <v:stroke joinstyle="miter"/>
+                <v:path gradientshapeok="t" o:connecttype="rect"/>
+              </v:shapetype>
+              <v:shape id="Text Box 8" o:spid="_x0000_s1026" type="#_x0000_t202" style="position:absolute;margin-left:176.7pt;margin-top:334.15pt;width:278.75pt;height:21.2pt;z-index:251691008;visibility:visible;mso-wrap-style:square;mso-wrap-distance-left:9pt;mso-wrap-distance-top:0;mso-wrap-distance-right:9pt;mso-wrap-distance-bottom:0;mso-position-horizontal:absolute;mso-position-horizontal-relative:text;mso-position-vertical:absolute;mso-position-vertical-relative:text;v-text-anchor:top" o:gfxdata="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" filled="f" stroked="f" strokeweight=".5pt">
+                <v:textbox>
+                  <w:txbxContent>
+                    <w:p>
+                      <w:pPr>
+                        <w:rPr>
+                          <w:rFonts w:ascii="Times New Roman" w:hAnsi="Times New Roman" w:cs="Times New Roman"/>
+                          <w:lang w:val="en-PH"/>
+                        </w:rPr>
+                      </w:pPr>
+                      <w:r>
+                        <w:rPr>
+                          <w:rFonts w:ascii="Times New Roman" w:hAnsi="Times New Roman" w:cs="Times New Roman"/>
+                          <w:lang w:val="en-PH"/>
+                        </w:rPr>
+                        <w:t>{</w:t>
+                      </w:r>
+                      <w:proofErr w:type="spellStart"/>
+                      <w:r>
+                        <w:rPr>
+                          <w:rFonts w:ascii="Times New Roman" w:hAnsi="Times New Roman" w:cs="Times New Roman"/>
+                          <w:lang w:val="en-PH"/>
+                        </w:rPr>
+                        <w:t>petitioner_number</w:t>
+                      </w:r>
+                      <w:proofErr w:type="spellEnd"/>
+                      <w:r>
+                        <w:rPr>
+                          <w:rFonts w:ascii="Times New Roman" w:hAnsi="Times New Roman" w:cs="Times New Roman"/>
+                          <w:lang w:val="en-PH"/>
+                        </w:rPr>
+                        <w:t>}</w:t>
+                      </w:r>
+                    </w:p>
+                  </w:txbxContent>
+                </v:textbox>
+              </v:shape>
+            </w:pict>
+          </mc:Fallback>
+        </mc:AlternateContent>
+      </w:r>
+      <w:r>
+        <w:rPr>
+          <w:noProof/>
+        </w:rPr>
+        <mc:AlternateContent>
+          <mc:Choice Requires="wps">
+            <w:drawing>
+              <wp:anchor distT="0" distB="0" distL="114300" distR="114300" simplePos="0" relativeHeight="251693056" behindDoc="0" locked="0" layoutInCell="1" allowOverlap="1" wp14:anchorId="66E8F5E0" wp14:editId="15FD3FD1">
+                <wp:simplePos x="0" y="0"/>
+                <wp:positionH relativeFrom="column">
+                  <wp:posOffset>2244725</wp:posOffset>
+                </wp:positionH>
+                <wp:positionV relativeFrom="paragraph">
+                  <wp:posOffset>4487876</wp:posOffset>
+                </wp:positionV>
+                <wp:extent cx="3540125" cy="269240"/>
+                <wp:effectExtent l="0" t="0" r="0" b="0"/>
+                <wp:wrapNone/>
+                <wp:docPr id="1622068433" name="Text Box 8"/>
+                <wp:cNvGraphicFramePr/>
+                <a:graphic xmlns:a="http://schemas.openxmlformats.org/drawingml/2006/main">
+                  <a:graphicData uri="http://schemas.microsoft.com/office/word/2010/wordprocessingShape">
+                    <wps:wsp>
+                      <wps:cNvSpPr txBox="1"/>
+                      <wps:spPr>
+                        <a:xfrm>
+                          <a:off x="0" y="0"/>
+                          <a:ext cx="3540125" cy="269240"/>
+                        </a:xfrm>
+                        <a:prstGeom prst="rect">
+                          <a:avLst/>
+                        </a:prstGeom>
+                        <a:noFill/>
+                        <a:ln w="6350">
+                          <a:noFill/>
+                        </a:ln>
+                      </wps:spPr>
+                      <wps:txbx>
+                        <w:txbxContent>
+                          <w:p>
+                            <w:pPr>
+                              <w:rPr>
+                                <w:rFonts w:ascii="Times New Roman" w:hAnsi="Times New Roman" w:cs="Times New Roman"/>
+                                <w:lang w:val="en-PH"/>
+                              </w:rPr>
+                            </w:pPr>
+                            <w:r>
+                              <w:rPr>
+                                <w:rFonts w:ascii="Times New Roman" w:hAnsi="Times New Roman" w:cs="Times New Roman"/>
+                                <w:lang w:val="en-PH"/>
+                              </w:rPr>
+                              <w:t>{</w:t>
+                            </w:r>
+                            <w:proofErr w:type="spellStart"/>
+                            <w:r>
+                              <w:rPr>
+                                <w:rFonts w:ascii="Times New Roman" w:hAnsi="Times New Roman" w:cs="Times New Roman"/>
+                                <w:lang w:val="en-PH"/>
+                              </w:rPr>
+                              <w:t>date_filed</w:t>
+                            </w:r>
+                            <w:proofErr w:type="spellEnd"/>
+                            <w:r>
+                              <w:rPr>
+                                <w:rFonts w:ascii="Times New Roman" w:hAnsi="Times New Roman" w:cs="Times New Roman"/>
+                                <w:lang w:val="en-PH"/>
+                              </w:rPr>
+                              <w:t>}</w:t>
+                            </w:r>
+                          </w:p>
+                        </w:txbxContent>
+                      </wps:txbx>
+                      <wps:bodyPr rot="0" spcFirstLastPara="0" vertOverflow="overflow" horzOverflow="overflow" vert="horz" wrap="square" lIns="91440" tIns="45720" rIns="91440" bIns="45720" numCol="1" spcCol="0" rtlCol="0" fromWordArt="0" anchor="t" anchorCtr="0" forceAA="0" compatLnSpc="1">
+                        <a:prstTxWarp prst="textNoShape">
+                          <a:avLst/>
+                        </a:prstTxWarp>
+                        <a:noAutofit/>
+                      </wps:bodyPr>
+                    </wps:wsp>
+                  </a:graphicData>
+                </a:graphic>
+              </wp:anchor>
+            </w:drawing>
+          </mc:Choice>
+          <mc:Fallback>
+            <w:pict>
+              <v:shape w14:anchorId="66E8F5E0" id="_x0000_s1027" type="#_x0000_t202" style="position:absolute;margin-left:176.75pt;margin-top:353.4pt;width:278.75pt;height:21.2pt;z-index:251693056;visibility:visible;mso-wrap-style:square;mso-wrap-distance-left:9pt;mso-wrap-distance-top:0;mso-wrap-distance-right:9pt;mso-wrap-distance-bottom:0;mso-position-horizontal:absolute;mso-position-horizontal-relative:text;mso-position-vertical:absolute;mso-position-vertical-relative:text;v-text-anchor:top" o:gfxdata="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" filled="f" stroked="f" strokeweight=".5pt">
+                <v:textbox>
+                  <w:txbxContent>
+                    <w:p>
+                      <w:pPr>
+                        <w:rPr>
+                          <w:rFonts w:ascii="Times New Roman" w:hAnsi="Times New Roman" w:cs="Times New Roman"/>
+                          <w:lang w:val="en-PH"/>
+                        </w:rPr>
+                      </w:pPr>
+                      <w:r>
+                        <w:rPr>
+                          <w:rFonts w:ascii="Times New Roman" w:hAnsi="Times New Roman" w:cs="Times New Roman"/>
+                          <w:lang w:val="en-PH"/>
+                        </w:rPr>
+                        <w:t>{</w:t>
+                      </w:r>
+                      <w:proofErr w:type="spellStart"/>
+                      <w:r>
+                        <w:rPr>
+                          <w:rFonts w:ascii="Times New Roman" w:hAnsi="Times New Roman" w:cs="Times New Roman"/>
+                          <w:lang w:val="en-PH"/>
+                        </w:rPr>
+                        <w:t>date_filed</w:t>
+                      </w:r>
+                      <w:proofErr w:type="spellEnd"/>
+                      <w:r>
+                        <w:rPr>
+                          <w:rFonts w:ascii="Times New Roman" w:hAnsi="Times New Roman" w:cs="Times New Roman"/>
+                          <w:lang w:val="en-PH"/>
+                        </w:rPr>
+                        <w:t>}</w:t>
+                      </w:r>
+                    </w:p>
+                  </w:txbxContent>
+                </v:textbox>
+              </v:shape>
+            </w:pict>
+          </mc:Fallback>
+        </mc:AlternateContent>
+      </w:r>
+      <w:r>
+        <w:rPr>
+          <w:noProof/>
+        </w:rPr>
+        <mc:AlternateContent>
+          <mc:Choice Requires="wps">
+            <w:drawing>
+              <wp:anchor distT="0" distB="0" distL="114300" distR="114300" simplePos="0" relativeHeight="251683840" behindDoc="0" locked="0" layoutInCell="1" allowOverlap="1" wp14:anchorId="3C0CA7F6" wp14:editId="6ADC2798">
+                <wp:simplePos x="0" y="0"/>
+                <wp:positionH relativeFrom="column">
+                  <wp:posOffset>3052445</wp:posOffset>
+                </wp:positionH>
+                <wp:positionV relativeFrom="paragraph">
+                  <wp:posOffset>10610850</wp:posOffset>
+                </wp:positionV>
+                <wp:extent cx="2743200" cy="326390"/>
+                <wp:effectExtent l="0" t="0" r="0" b="0"/>
+                <wp:wrapNone/>
+                <wp:docPr id="852060025" name="Text Box 3"/>
+                <wp:cNvGraphicFramePr/>
+                <a:graphic xmlns:a="http://schemas.openxmlformats.org/drawingml/2006/main">
+                  <a:graphicData uri="http://schemas.microsoft.com/office/word/2010/wordprocessingShape">
+                    <wps:wsp>
+                      <wps:cNvSpPr txBox="1"/>
+                      <wps:spPr>
+                        <a:xfrm>
+                          <a:off x="0" y="0"/>
+                          <a:ext cx="2743200" cy="326390"/>
+                        </a:xfrm>
+                        <a:prstGeom prst="rect">
+                          <a:avLst/>
+                        </a:prstGeom>
+                        <a:noFill/>
+                        <a:ln w="6350">
+                          <a:noFill/>
+                        </a:ln>
+                      </wps:spPr>
+                      <wps:txbx>
+                        <w:txbxContent>
+                          <w:p>
+                            <w:pPr>
+                              <w:jc w:val="center"/>
+                              <w:rPr>
+                                <w:rFonts w:ascii="Times New Roman" w:hAnsi="Times New Roman" w:cs="Times New Roman"/>
+                                <w:b/>
+                                <w:bCs/>
+                                <w:lang w:val="en-PH"/>
+                              </w:rPr>
+                            </w:pPr>
+                            <w:r>
+                              <w:rPr>
+                                <w:rFonts w:ascii="Times New Roman" w:hAnsi="Times New Roman" w:cs="Times New Roman"/>
+                                <w:b/>
+                                <w:bCs/>
+                                <w:lang w:val="en-PH"/>
+                              </w:rPr>
+                              <w:t>{</w:t>
+                            </w:r>
+                            <w:proofErr w:type="spellStart"/>
+                            <w:r>
+                              <w:rPr>
+                                <w:rFonts w:ascii="Times New Roman" w:hAnsi="Times New Roman" w:cs="Times New Roman"/>
+                                <w:b/>
+                                <w:bCs/>
+                                <w:lang w:val="en-PH"/>
+                              </w:rPr>
+                              <w:t>date_granted</w:t>
+                            </w:r>
+                            <w:proofErr w:type="spellEnd"/>
+                            <w:r>
+                              <w:rPr>
+                                <w:rFonts w:ascii="Times New Roman" w:hAnsi="Times New Roman" w:cs="Times New Roman"/>
+                                <w:b/>
+                                <w:bCs/>
+                                <w:lang w:val="en-PH"/>
+                              </w:rPr>
+                              <w:t>}</w:t>
+                            </w:r>
+                          </w:p>
+                        </w:txbxContent>
+                      </wps:txbx>
+                      <wps:bodyPr rot="0" spcFirstLastPara="0" vertOverflow="overflow" horzOverflow="overflow" vert="horz" wrap="square" lIns="91440" tIns="45720" rIns="91440" bIns="45720" numCol="1" spcCol="0" rtlCol="0" fromWordArt="0" anchor="t" anchorCtr="0" forceAA="0" compatLnSpc="1">
+                        <a:prstTxWarp prst="textNoShape">
+                          <a:avLst/>
+                        </a:prstTxWarp>
+                        <a:noAutofit/>
+                      </wps:bodyPr>
+                    </wps:wsp>
+                  </a:graphicData>
+                </a:graphic>
+                <wp14:sizeRelH relativeFrom="margin">
+                  <wp14:pctWidth>0</wp14:pctWidth>
+                </wp14:sizeRelH>
+                <wp14:sizeRelV relativeFrom="margin">
+                  <wp14:pctHeight>0</wp14:pctHeight>
+                </wp14:sizeRelV>
+              </wp:anchor>
+            </w:drawing>
+          </mc:Choice>
+          <mc:Fallback>
+            <w:pict>
+              <v:shape w14:anchorId="3C0CA7F6" id="Text Box 3" o:spid="_x0000_s1028" type="#_x0000_t202" style="position:absolute;margin-left:240.35pt;margin-top:835.5pt;width:3in;height:25.7pt;z-index:251683840;visibility:visible;mso-wrap-style:square;mso-width-percent:0;mso-height-percent:0;mso-wrap-distance-left:9pt;mso-wrap-distance-top:0;mso-wrap-distance-right:9pt;mso-wrap-distance-bottom:0;mso-position-horizontal:absolute;mso-position-horizontal-relative:text;mso-position-vertical:absolute;mso-position-vertical-relative:text;mso-width-percent:0;mso-height-percent:0;mso-width-relative:margin;mso-height-relative:margin;v-text-anchor:top" o:gfxdata="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" filled="f" stroked="f" strokeweight=".5pt">
+                <v:textbox>
+                  <w:txbxContent>
+                    <w:p>
+                      <w:pPr>
+                        <w:jc w:val="center"/>
+                        <w:rPr>
+                          <w:rFonts w:ascii="Times New Roman" w:hAnsi="Times New Roman" w:cs="Times New Roman"/>
+                          <w:b/>
+                          <w:bCs/>
+                          <w:lang w:val="en-PH"/>
+                        </w:rPr>
+                      </w:pPr>
+                      <w:r>
+                        <w:rPr>
+                          <w:rFonts w:ascii="Times New Roman" w:hAnsi="Times New Roman" w:cs="Times New Roman"/>
+                          <w:b/>
+                          <w:bCs/>
+                          <w:lang w:val="en-PH"/>
+                        </w:rPr>
+                        <w:t>{</w:t>
+                      </w:r>
+                      <w:proofErr w:type="spellStart"/>
+                      <w:r>
+                        <w:rPr>
+                          <w:rFonts w:ascii="Times New Roman" w:hAnsi="Times New Roman" w:cs="Times New Roman"/>
+                          <w:b/>
+                          <w:bCs/>
+                          <w:lang w:val="en-PH"/>
+                        </w:rPr>
+                        <w:t>date_granted</w:t>
+                      </w:r>
+                      <w:proofErr w:type="spellEnd"/>
+                      <w:r>
+                        <w:rPr>
+                          <w:rFonts w:ascii="Times New Roman" w:hAnsi="Times New Roman" w:cs="Times New Roman"/>
+                          <w:b/>
+                          <w:bCs/>
+                          <w:lang w:val="en-PH"/>
+                        </w:rPr>
+                        <w:t>}</w:t>
+                      </w:r>
+                    </w:p>
+                  </w:txbxContent>
+                </v:textbox>
+              </v:shape>
+            </w:pict>
+          </mc:Fallback>
+        </mc:AlternateContent>
+      </w:r>
+      <w:r>
+        <w:rPr>
+          <w:noProof/>
+        </w:rPr>
+        <mc:AlternateContent>
+          <mc:Choice Requires="wps">
+            <w:drawing>
+              <wp:anchor distT="0" distB="0" distL="114300" distR="114300" simplePos="0" relativeHeight="251681792" behindDoc="0" locked="0" layoutInCell="1" allowOverlap="1" wp14:anchorId="4BB58F9B" wp14:editId="4F1D449E">
+                <wp:simplePos x="0" y="0"/>
+                <wp:positionH relativeFrom="column">
+                  <wp:posOffset>2247265</wp:posOffset>
+                </wp:positionH>
+                <wp:positionV relativeFrom="paragraph">
+                  <wp:posOffset>10377501</wp:posOffset>
+                </wp:positionV>
+                <wp:extent cx="4087495" cy="326390"/>
+                <wp:effectExtent l="0" t="0" r="0" b="0"/>
+                <wp:wrapNone/>
+                <wp:docPr id="1354480203" name="Text Box 3"/>
+                <wp:cNvGraphicFramePr/>
+                <a:graphic xmlns:a="http://schemas.openxmlformats.org/drawingml/2006/main">
+                  <a:graphicData uri="http://schemas.microsoft.com/office/word/2010/wordprocessingShape">
+                    <wps:wsp>
+                      <wps:cNvSpPr txBox="1"/>
+                      <wps:spPr>
+                        <a:xfrm>
+                          <a:off x="0" y="0"/>
+                          <a:ext cx="4087495" cy="326390"/>
+                        </a:xfrm>
+                        <a:prstGeom prst="rect">
+                          <a:avLst/>
+                        </a:prstGeom>
+                        <a:noFill/>
+                        <a:ln w="6350">
+                          <a:noFill/>
+                        </a:ln>
+                      </wps:spPr>
+                      <wps:txbx>
+                        <w:txbxContent>
+                          <w:p>
+                            <w:pPr>
+                              <w:jc w:val="both"/>
+                              <w:rPr>
+                                <w:rFonts w:ascii="Times New Roman" w:hAnsi="Times New Roman" w:cs="Times New Roman"/>
+                                <w:lang w:val="en-PH"/>
+                              </w:rPr>
+                            </w:pPr>
+                            <w:r>
+                              <w:rPr>
+                                <w:rFonts w:ascii="Times New Roman" w:hAnsi="Times New Roman" w:cs="Times New Roman"/>
+                                <w:lang w:val="en-PH"/>
+                              </w:rPr>
+                              <w:t>{</w:t>
+                            </w:r>
+                            <w:proofErr w:type="spellStart"/>
+                            <w:r>
+                              <w:rPr>
+                                <w:rFonts w:ascii="Times New Roman" w:hAnsi="Times New Roman" w:cs="Times New Roman"/>
+                                <w:lang w:val="en-PH"/>
+                              </w:rPr>
+                              <w:t>date_filed</w:t>
+                            </w:r>
+                            <w:proofErr w:type="spellEnd"/>
+                            <w:r>
+                              <w:rPr>
+                                <w:rFonts w:ascii="Times New Roman" w:hAnsi="Times New Roman" w:cs="Times New Roman"/>
+                                <w:lang w:val="en-PH"/>
+                              </w:rPr>
+                              <w:t>}</w:t>
+                            </w:r>
+                          </w:p>
+                        </w:txbxContent>
+                      </wps:txbx>
+                      <wps:bodyPr rot="0" spcFirstLastPara="0" vertOverflow="overflow" horzOverflow="overflow" vert="horz" wrap="square" lIns="91440" tIns="45720" rIns="91440" bIns="45720" numCol="1" spcCol="0" rtlCol="0" fromWordArt="0" anchor="t" anchorCtr="0" forceAA="0" compatLnSpc="1">
+                        <a:prstTxWarp prst="textNoShape">
+                          <a:avLst/>
+                        </a:prstTxWarp>
+                        <a:noAutofit/>
+                      </wps:bodyPr>
+                    </wps:wsp>
+                  </a:graphicData>
+                </a:graphic>
+                <wp14:sizeRelH relativeFrom="margin">
+                  <wp14:pctWidth>0</wp14:pctWidth>
+                </wp14:sizeRelH>
+                <wp14:sizeRelV relativeFrom="margin">
+                  <wp14:pctHeight>0</wp14:pctHeight>
+                </wp14:sizeRelV>
+              </wp:anchor>
+            </w:drawing>
+          </mc:Choice>
+          <mc:Fallback>
+            <w:pict>
+              <v:shape w14:anchorId="4BB58F9B" id="_x0000_s1029" type="#_x0000_t202" style="position:absolute;margin-left:176.95pt;margin-top:817.15pt;width:321.85pt;height:25.7pt;z-index:251681792;visibility:visible;mso-wrap-style:square;mso-width-percent:0;mso-height-percent:0;mso-wrap-distance-left:9pt;mso-wrap-distance-top:0;mso-wrap-distance-right:9pt;mso-wrap-distance-bottom:0;mso-position-horizontal:absolute;mso-position-horizontal-relative:text;mso-position-vertical:absolute;mso-position-vertical-relative:text;mso-width-percent:0;mso-height-percent:0;mso-width-relative:margin;mso-height-relative:margin;v-text-anchor:top" o:gfxdata="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" filled="f" stroked="f" strokeweight=".5pt">
+                <v:textbox>
+                  <w:txbxContent>
+                    <w:p>
+                      <w:pPr>
+                        <w:jc w:val="both"/>
+                        <w:rPr>
+                          <w:rFonts w:ascii="Times New Roman" w:hAnsi="Times New Roman" w:cs="Times New Roman"/>
+                          <w:lang w:val="en-PH"/>
+                        </w:rPr>
+                      </w:pPr>
+                      <w:r>
+                        <w:rPr>
+                          <w:rFonts w:ascii="Times New Roman" w:hAnsi="Times New Roman" w:cs="Times New Roman"/>
+                          <w:lang w:val="en-PH"/>
+                        </w:rPr>
+                        <w:t>{</w:t>
+                      </w:r>
+                      <w:proofErr w:type="spellStart"/>
+                      <w:r>
+                        <w:rPr>
+                          <w:rFonts w:ascii="Times New Roman" w:hAnsi="Times New Roman" w:cs="Times New Roman"/>
+                          <w:lang w:val="en-PH"/>
+                        </w:rPr>
+                        <w:t>date_filed</w:t>
+                      </w:r>
+                      <w:proofErr w:type="spellEnd"/>
+                      <w:r>
+                        <w:rPr>
+                          <w:rFonts w:ascii="Times New Roman" w:hAnsi="Times New Roman" w:cs="Times New Roman"/>
+                          <w:lang w:val="en-PH"/>
+                        </w:rPr>
+                        <w:t>}</w:t>
+                      </w:r>
+                    </w:p>
+                  </w:txbxContent>
+                </v:textbox>
+              </v:shape>
+            </w:pict>
+          </mc:Fallback>
+        </mc:AlternateContent>
+      </w:r>
+      <w:r>
+        <w:rPr>
+          <w:noProof/>
+        </w:rPr>
+        <mc:AlternateContent>
+          <mc:Choice Requires="wps">
+            <w:drawing>
+              <wp:anchor distT="0" distB="0" distL="114300" distR="114300" simplePos="0" relativeHeight="251679744" behindDoc="0" locked="0" layoutInCell="1" allowOverlap="1" wp14:anchorId="0A535231" wp14:editId="3F6D1212">
+                <wp:simplePos x="0" y="0"/>
+                <wp:positionH relativeFrom="column">
+                  <wp:posOffset>2247900</wp:posOffset>
+                </wp:positionH>
+                <wp:positionV relativeFrom="paragraph">
+                  <wp:posOffset>10145395</wp:posOffset>
+                </wp:positionV>
+                <wp:extent cx="4087495" cy="326390"/>
+                <wp:effectExtent l="0" t="0" r="0" b="0"/>
+                <wp:wrapNone/>
+                <wp:docPr id="1410979522" name="Text Box 3"/>
+                <wp:cNvGraphicFramePr/>
+                <a:graphic xmlns:a="http://schemas.openxmlformats.org/drawingml/2006/main">
+                  <a:graphicData uri="http://schemas.microsoft.com/office/word/2010/wordprocessingShape">
+                    <wps:wsp>
+                      <wps:cNvSpPr txBox="1"/>
+                      <wps:spPr>
+                        <a:xfrm>
+                          <a:off x="0" y="0"/>
+                          <a:ext cx="4087495" cy="326390"/>
+                        </a:xfrm>
+                        <a:prstGeom prst="rect">
+                          <a:avLst/>
+                        </a:prstGeom>
+                        <a:noFill/>
+                        <a:ln w="6350">
+                          <a:noFill/>
+                        </a:ln>
+                      </wps:spPr>
+                      <wps:txbx>
+                        <w:txbxContent>
+                          <w:p>
+                            <w:pPr>
+                              <w:jc w:val="both"/>
+                              <w:rPr>
+                                <w:rFonts w:ascii="Times New Roman" w:hAnsi="Times New Roman" w:cs="Times New Roman"/>
+                                <w:lang w:val="en-PH"/>
+                              </w:rPr>
+                            </w:pPr>
+                            <w:r>
+                              <w:rPr>
+                                <w:rFonts w:ascii="Times New Roman" w:hAnsi="Times New Roman" w:cs="Times New Roman"/>
+                                <w:lang w:val="en-PH"/>
+                              </w:rPr>
+                              <w:t>{</w:t>
+                            </w:r>
+                            <w:proofErr w:type="spellStart"/>
+                            <w:r>
+                              <w:rPr>
+                                <w:rFonts w:ascii="Times New Roman" w:hAnsi="Times New Roman" w:cs="Times New Roman"/>
+                                <w:lang w:val="en-PH"/>
+                              </w:rPr>
+                              <w:t>petitioner_number</w:t>
+                            </w:r>
+                            <w:proofErr w:type="spellEnd"/>
+                            <w:r>
+                              <w:rPr>
+                                <w:rFonts w:ascii="Times New Roman" w:hAnsi="Times New Roman" w:cs="Times New Roman"/>
+                                <w:lang w:val="en-PH"/>
+                              </w:rPr>
+                              <w:t>}</w:t>
+                            </w:r>
+                          </w:p>
+                        </w:txbxContent>
+                      </wps:txbx>
+                      <wps:bodyPr rot="0" spcFirstLastPara="0" vertOverflow="overflow" horzOverflow="overflow" vert="horz" wrap="square" lIns="91440" tIns="45720" rIns="91440" bIns="45720" numCol="1" spcCol="0" rtlCol="0" fromWordArt="0" anchor="t" anchorCtr="0" forceAA="0" compatLnSpc="1">
+                        <a:prstTxWarp prst="textNoShape">
+                          <a:avLst/>
+                        </a:prstTxWarp>
+                        <a:noAutofit/>
+                      </wps:bodyPr>
+                    </wps:wsp>
+                  </a:graphicData>
+                </a:graphic>
+                <wp14:sizeRelH relativeFrom="margin">
+                  <wp14:pctWidth>0</wp14:pctWidth>
+                </wp14:sizeRelH>
+                <wp14:sizeRelV relativeFrom="margin">
+                  <wp14:pctHeight>0</wp14:pctHeight>
+                </wp14:sizeRelV>
+              </wp:anchor>
+            </w:drawing>
+          </mc:Choice>
+          <mc:Fallback>
+            <w:pict>
+              <v:shape w14:anchorId="0A535231" id="_x0000_s1030" type="#_x0000_t202" style="position:absolute;margin-left:177pt;margin-top:798.85pt;width:321.85pt;height:25.7pt;z-index:251679744;visibility:visible;mso-wrap-style:square;mso-width-percent:0;mso-height-percent:0;mso-wrap-distance-left:9pt;mso-wrap-distance-top:0;mso-wrap-distance-right:9pt;mso-wrap-distance-bottom:0;mso-position-horizontal:absolute;mso-position-horizontal-relative:text;mso-position-vertical:absolute;mso-position-vertical-relative:text;mso-width-percent:0;mso-height-percent:0;mso-width-relative:margin;mso-height-relative:margin;v-text-anchor:top" o:gfxdata="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" filled="f" stroked="f" strokeweight=".5pt">
+                <v:textbox>
+                  <w:txbxContent>
+                    <w:p>
+                      <w:pPr>
+                        <w:jc w:val="both"/>
+                        <w:rPr>
+                          <w:rFonts w:ascii="Times New Roman" w:hAnsi="Times New Roman" w:cs="Times New Roman"/>
+                          <w:lang w:val="en-PH"/>
+                        </w:rPr>
+                      </w:pPr>
+                      <w:r>
+                        <w:rPr>
+                          <w:rFonts w:ascii="Times New Roman" w:hAnsi="Times New Roman" w:cs="Times New Roman"/>
+                          <w:lang w:val="en-PH"/>
+                        </w:rPr>
+                        <w:t>{</w:t>
+                      </w:r>
+                      <w:proofErr w:type="spellStart"/>
+                      <w:r>
+                        <w:rPr>
+                          <w:rFonts w:ascii="Times New Roman" w:hAnsi="Times New Roman" w:cs="Times New Roman"/>
+                          <w:lang w:val="en-PH"/>
+                        </w:rPr>
+                        <w:t>petitioner_number</w:t>
+                      </w:r>
+                      <w:proofErr w:type="spellEnd"/>
+                      <w:r>
+                        <w:rPr>
+                          <w:rFonts w:ascii="Times New Roman" w:hAnsi="Times New Roman" w:cs="Times New Roman"/>
+                          <w:lang w:val="en-PH"/>
+                        </w:rPr>
+                        <w:t>}</w:t>
+                      </w:r>
+                    </w:p>
+                  </w:txbxContent>
+                </v:textbox>
+              </v:shape>
+            </w:pict>
+          </mc:Fallback>
+        </mc:AlternateContent>
+      </w:r>
+      <w:r>
+        <w:rPr>
+          <w:noProof/>
+        </w:rPr>
+        <mc:AlternateContent>
+          <mc:Choice Requires="wps">
+            <w:drawing>
+              <wp:anchor distT="0" distB="0" distL="114300" distR="114300" simplePos="0" relativeHeight="251677696" behindDoc="0" locked="0" layoutInCell="1" allowOverlap="1" wp14:anchorId="6FD71344" wp14:editId="0EBF326C">
+                <wp:simplePos x="0" y="0"/>
+                <wp:positionH relativeFrom="column">
+                  <wp:posOffset>2247900</wp:posOffset>
+                </wp:positionH>
+                <wp:positionV relativeFrom="paragraph">
+                  <wp:posOffset>9908871</wp:posOffset>
+                </wp:positionV>
+                <wp:extent cx="4087495" cy="326390"/>
+                <wp:effectExtent l="0" t="0" r="0" b="0"/>
+                <wp:wrapNone/>
+                <wp:docPr id="1380264155" name="Text Box 3"/>
+                <wp:cNvGraphicFramePr/>
+                <a:graphic xmlns:a="http://schemas.openxmlformats.org/drawingml/2006/main">
+                  <a:graphicData uri="http://schemas.microsoft.com/office/word/2010/wordprocessingShape">
+                    <wps:wsp>
+                      <wps:cNvSpPr txBox="1"/>
+                      <wps:spPr>
+                        <a:xfrm>
+                          <a:off x="0" y="0"/>
+                          <a:ext cx="4087495" cy="326390"/>
+                        </a:xfrm>
+                        <a:prstGeom prst="rect">
+                          <a:avLst/>
+                        </a:prstGeom>
+                        <a:noFill/>
+                        <a:ln w="6350">
+                          <a:noFill/>
+                        </a:ln>
+                      </wps:spPr>
+                      <wps:txbx>
+                        <w:txbxContent>
+                          <w:p>
+                            <w:pPr>
+                              <w:jc w:val="both"/>
+                              <w:rPr>
+                                <w:rFonts w:ascii="Times New Roman" w:hAnsi="Times New Roman" w:cs="Times New Roman"/>
+                                <w:lang w:val="en-PH"/>
+                              </w:rPr>
+                            </w:pPr>
+                            <w:r>
+                              <w:rPr>
+                                <w:rFonts w:ascii="Times New Roman" w:hAnsi="Times New Roman" w:cs="Times New Roman"/>
+                                <w:lang w:val="en-PH"/>
+                              </w:rPr>
+                              <w:t>{</w:t>
+                            </w:r>
+                            <w:proofErr w:type="spellStart"/>
+                            <w:r>
+                              <w:rPr>
+                                <w:rFonts w:ascii="Times New Roman" w:hAnsi="Times New Roman" w:cs="Times New Roman"/>
+                                <w:lang w:val="en-PH"/>
+                              </w:rPr>
+                              <w:t>document_owner</w:t>
+                            </w:r>
+                            <w:proofErr w:type="spellEnd"/>
+                            <w:r>
+                              <w:rPr>
+                                <w:rFonts w:ascii="Times New Roman" w:hAnsi="Times New Roman" w:cs="Times New Roman"/>
+                                <w:lang w:val="en-PH"/>
+                              </w:rPr>
+                              <w:t>}</w:t>
+                            </w:r>
+                          </w:p>
+                        </w:txbxContent>
+                      </wps:txbx>
+                      <wps:bodyPr rot="0" spcFirstLastPara="0" vertOverflow="overflow" horzOverflow="overflow" vert="horz" wrap="square" lIns="91440" tIns="45720" rIns="91440" bIns="45720" numCol="1" spcCol="0" rtlCol="0" fromWordArt="0" anchor="t" anchorCtr="0" forceAA="0" compatLnSpc="1">
+                        <a:prstTxWarp prst="textNoShape">
+                          <a:avLst/>
+                        </a:prstTxWarp>
+                        <a:noAutofit/>
+                      </wps:bodyPr>
+                    </wps:wsp>
+                  </a:graphicData>
+                </a:graphic>
+                <wp14:sizeRelH relativeFrom="margin">
+                  <wp14:pctWidth>0</wp14:pctWidth>
+                </wp14:sizeRelH>
+                <wp14:sizeRelV relativeFrom="margin">
+                  <wp14:pctHeight>0</wp14:pctHeight>
+                </wp14:sizeRelV>
+              </wp:anchor>
+            </w:drawing>
+          </mc:Choice>
+          <mc:Fallback>
+            <w:pict>
+              <v:shape w14:anchorId="6FD71344" id="_x0000_s1031" type="#_x0000_t202" style="position:absolute;margin-left:177pt;margin-top:780.25pt;width:321.85pt;height:25.7pt;z-index:251677696;visibility:visible;mso-wrap-style:square;mso-width-percent:0;mso-height-percent:0;mso-wrap-distance-left:9pt;mso-wrap-distance-top:0;mso-wrap-distance-right:9pt;mso-wrap-distance-bottom:0;mso-position-horizontal:absolute;mso-position-horizontal-relative:text;mso-position-vertical:absolute;mso-position-vertical-relative:text;mso-width-percent:0;mso-height-percent:0;mso-width-relative:margin;mso-height-relative:margin;v-text-anchor:top" o:gfxdata="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" filled="f" stroked="f" strokeweight=".5pt">
+                <v:textbox>
+                  <w:txbxContent>
+                    <w:p>
+                      <w:pPr>
+                        <w:jc w:val="both"/>
+                        <w:rPr>
+                          <w:rFonts w:ascii="Times New Roman" w:hAnsi="Times New Roman" w:cs="Times New Roman"/>
+                          <w:lang w:val="en-PH"/>
+                        </w:rPr>
+                      </w:pPr>
+                      <w:r>
+                        <w:rPr>
+                          <w:rFonts w:ascii="Times New Roman" w:hAnsi="Times New Roman" w:cs="Times New Roman"/>
+                          <w:lang w:val="en-PH"/>
+                        </w:rPr>
+                        <w:t>{</w:t>
+                      </w:r>
+                      <w:proofErr w:type="spellStart"/>
+                      <w:r>
+                        <w:rPr>
+                          <w:rFonts w:ascii="Times New Roman" w:hAnsi="Times New Roman" w:cs="Times New Roman"/>
+                          <w:lang w:val="en-PH"/>
+                        </w:rPr>
+                        <w:t>document_owner</w:t>
+                      </w:r>
+                      <w:proofErr w:type="spellEnd"/>
+                      <w:r>
+                        <w:rPr>
+                          <w:rFonts w:ascii="Times New Roman" w:hAnsi="Times New Roman" w:cs="Times New Roman"/>
+                          <w:lang w:val="en-PH"/>
+                        </w:rPr>
+                        <w:t>}</w:t>
+                      </w:r>
+                    </w:p>
+                  </w:txbxContent>
+                </v:textbox>
+              </v:shape>
+            </w:pict>
+          </mc:Fallback>
+        </mc:AlternateContent>
+      </w:r>
+      <w:r>
+        <w:rPr>
+          <w:noProof/>
+        </w:rPr>
+        <mc:AlternateContent>
+          <mc:Choice Requires="wps">
+            <w:drawing>
+              <wp:anchor distT="0" distB="0" distL="114300" distR="114300" simplePos="0" relativeHeight="251675648" behindDoc="0" locked="0" layoutInCell="1" allowOverlap="1" wp14:anchorId="5A6BFBBC" wp14:editId="76E76C04">
+                <wp:simplePos x="0" y="0"/>
+                <wp:positionH relativeFrom="column">
+                  <wp:posOffset>2233295</wp:posOffset>
+                </wp:positionH>
+                <wp:positionV relativeFrom="paragraph">
+                  <wp:posOffset>9674529</wp:posOffset>
                 </wp:positionV>
                 <wp:extent cx="4101465" cy="302577"/>
                 <wp:effectExtent l="0" t="0" r="0" b="2540"/>
@@ -46,23 +860,23 @@
                             <w:pPr>
                               <w:jc w:val="both"/>
                               <w:rPr>
+                                <w:rFonts w:ascii="Times New Roman" w:hAnsi="Times New Roman" w:cs="Times New Roman"/>
+                                <w:color w:val="000000" w:themeColor="text1"/>
                                 <w:lang w:val="en-PH"/>
                               </w:rPr>
                             </w:pPr>
                             <w:r>
                               <w:rPr>
+                                <w:rFonts w:ascii="Times New Roman" w:hAnsi="Times New Roman" w:cs="Times New Roman"/>
+                                <w:color w:val="000000" w:themeColor="text1"/>
                                 <w:lang w:val="en-PH"/>
                               </w:rPr>
-                              <w:t>{</w:t>
-                            </w:r>
-                            <w:r>
-                              <w:rPr>
-                                <w:lang w:val="en-PH"/>
-                              </w:rPr>
-                              <w:t>petitione</w:t>
-                            </w:r>
-                            <w:r>
-                              <w:rPr>
+                              <w:t>{petitione</w:t>
+                            </w:r>
+                            <w:r>
+                              <w:rPr>
+                                <w:rFonts w:ascii="Times New Roman" w:hAnsi="Times New Roman" w:cs="Times New Roman"/>
+                                <w:color w:val="000000" w:themeColor="text1"/>
                                 <w:lang w:val="en-PH"/>
                               </w:rPr>
                               <w:t>r}</w:t>
@@ -90,136 +904,33 @@
           </mc:Choice>
           <mc:Fallback>
             <w:pict>
-              <v:shapetype w14:anchorId="5A6BFBBC" id="_x0000_t202" coordsize="21600,21600" o:spt="202" path="m,l,21600r21600,l21600,xe">
-                <v:stroke joinstyle="miter"/>
-                <v:path gradientshapeok="t" o:connecttype="rect"/>
-              </v:shapetype>
-              <v:shape id="Text Box 3" o:spid="_x0000_s1026" type="#_x0000_t202" style="position:absolute;margin-left:175.85pt;margin-top:763.1pt;width:322.95pt;height:23.8pt;z-index:251675648;visibility:visible;mso-wrap-style:square;mso-width-percent:0;mso-height-percent:0;mso-wrap-distance-left:9pt;mso-wrap-distance-top:0;mso-wrap-distance-right:9pt;mso-wrap-distance-bottom:0;mso-position-horizontal:absolute;mso-position-horizontal-relative:text;mso-position-vertical:absolute;mso-position-vertical-relative:text;mso-width-percent:0;mso-height-percent:0;mso-width-relative:margin;mso-height-relative:margin;v-text-anchor:top" o:gfxdata="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" filled="f" stroked="f" strokeweight=".5pt">
+              <v:shape w14:anchorId="5A6BFBBC" id="_x0000_s1032" type="#_x0000_t202" style="position:absolute;margin-left:175.85pt;margin-top:761.75pt;width:322.95pt;height:23.8pt;z-index:251675648;visibility:visible;mso-wrap-style:square;mso-width-percent:0;mso-height-percent:0;mso-wrap-distance-left:9pt;mso-wrap-distance-top:0;mso-wrap-distance-right:9pt;mso-wrap-distance-bottom:0;mso-position-horizontal:absolute;mso-position-horizontal-relative:text;mso-position-vertical:absolute;mso-position-vertical-relative:text;mso-width-percent:0;mso-height-percent:0;mso-width-relative:margin;mso-height-relative:margin;v-text-anchor:top" o:gfxdata="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" filled="f" stroked="f" strokeweight=".5pt">
                 <v:textbox>
                   <w:txbxContent>
                     <w:p>
                       <w:pPr>
                         <w:jc w:val="both"/>
                         <w:rPr>
+                          <w:rFonts w:ascii="Times New Roman" w:hAnsi="Times New Roman" w:cs="Times New Roman"/>
+                          <w:color w:val="000000" w:themeColor="text1"/>
                           <w:lang w:val="en-PH"/>
                         </w:rPr>
                       </w:pPr>
                       <w:r>
                         <w:rPr>
+                          <w:rFonts w:ascii="Times New Roman" w:hAnsi="Times New Roman" w:cs="Times New Roman"/>
+                          <w:color w:val="000000" w:themeColor="text1"/>
                           <w:lang w:val="en-PH"/>
                         </w:rPr>
-                        <w:t>{</w:t>
-                      </w:r>
-                      <w:r>
-                        <w:rPr>
+                        <w:t>{petitione</w:t>
+                      </w:r>
+                      <w:r>
+                        <w:rPr>
+                          <w:rFonts w:ascii="Times New Roman" w:hAnsi="Times New Roman" w:cs="Times New Roman"/>
+                          <w:color w:val="000000" w:themeColor="text1"/>
                           <w:lang w:val="en-PH"/>
                         </w:rPr>
-                        <w:t>petitione</w:t>
-                      </w:r>
-                      <w:r>
-                        <w:rPr>
-                          <w:lang w:val="en-PH"/>
-                        </w:rPr>
                         <w:t>r}</w:t>
-                      </w:r>
-                    </w:p>
-                  </w:txbxContent>
-                </v:textbox>
-              </v:shape>
-            </w:pict>
-          </mc:Fallback>
-        </mc:AlternateContent>
-      </w:r>
-      <w:r>
-        <w:rPr>
-          <w:noProof/>
-        </w:rPr>
-        <mc:AlternateContent>
-          <mc:Choice Requires="wps">
-            <w:drawing>
-              <wp:anchor distT="0" distB="0" distL="114300" distR="114300" simplePos="0" relativeHeight="251679744" behindDoc="0" locked="0" layoutInCell="1" allowOverlap="1" wp14:anchorId="0A535231" wp14:editId="3603CBDF">
-                <wp:simplePos x="0" y="0"/>
-                <wp:positionH relativeFrom="column">
-                  <wp:posOffset>2247900</wp:posOffset>
-                </wp:positionH>
-                <wp:positionV relativeFrom="paragraph">
-                  <wp:posOffset>10151427</wp:posOffset>
-                </wp:positionV>
-                <wp:extent cx="4087495" cy="326390"/>
-                <wp:effectExtent l="0" t="0" r="0" b="0"/>
-                <wp:wrapNone/>
-                <wp:docPr id="1410979522" name="Text Box 3"/>
-                <wp:cNvGraphicFramePr/>
-                <a:graphic xmlns:a="http://schemas.openxmlformats.org/drawingml/2006/main">
-                  <a:graphicData uri="http://schemas.microsoft.com/office/word/2010/wordprocessingShape">
-                    <wps:wsp>
-                      <wps:cNvSpPr txBox="1"/>
-                      <wps:spPr>
-                        <a:xfrm>
-                          <a:off x="0" y="0"/>
-                          <a:ext cx="4087495" cy="326390"/>
-                        </a:xfrm>
-                        <a:prstGeom prst="rect">
-                          <a:avLst/>
-                        </a:prstGeom>
-                        <a:noFill/>
-                        <a:ln w="6350">
-                          <a:noFill/>
-                        </a:ln>
-                      </wps:spPr>
-                      <wps:txbx>
-                        <w:txbxContent>
-                          <w:p>
-                            <w:pPr>
-                              <w:jc w:val="both"/>
-                              <w:rPr>
-                                <w:lang w:val="en-PH"/>
-                              </w:rPr>
-                            </w:pPr>
-                            <w:r>
-                              <w:rPr>
-                                <w:lang w:val="en-PH"/>
-                              </w:rPr>
-                              <w:t>{petitioner_number}</w:t>
-                            </w:r>
-                          </w:p>
-                        </w:txbxContent>
-                      </wps:txbx>
-                      <wps:bodyPr rot="0" spcFirstLastPara="0" vertOverflow="overflow" horzOverflow="overflow" vert="horz" wrap="square" lIns="91440" tIns="45720" rIns="91440" bIns="45720" numCol="1" spcCol="0" rtlCol="0" fromWordArt="0" anchor="t" anchorCtr="0" forceAA="0" compatLnSpc="1">
-                        <a:prstTxWarp prst="textNoShape">
-                          <a:avLst/>
-                        </a:prstTxWarp>
-                        <a:noAutofit/>
-                      </wps:bodyPr>
-                    </wps:wsp>
-                  </a:graphicData>
-                </a:graphic>
-                <wp14:sizeRelH relativeFrom="margin">
-                  <wp14:pctWidth>0</wp14:pctWidth>
-                </wp14:sizeRelH>
-                <wp14:sizeRelV relativeFrom="margin">
-                  <wp14:pctHeight>0</wp14:pctHeight>
-                </wp14:sizeRelV>
-              </wp:anchor>
-            </w:drawing>
-          </mc:Choice>
-          <mc:Fallback>
-            <w:pict>
-              <v:shape w14:anchorId="0A535231" id="_x0000_s1027" type="#_x0000_t202" style="position:absolute;margin-left:177pt;margin-top:799.3pt;width:321.85pt;height:25.7pt;z-index:251679744;visibility:visible;mso-wrap-style:square;mso-width-percent:0;mso-height-percent:0;mso-wrap-distance-left:9pt;mso-wrap-distance-top:0;mso-wrap-distance-right:9pt;mso-wrap-distance-bottom:0;mso-position-horizontal:absolute;mso-position-horizontal-relative:text;mso-position-vertical:absolute;mso-position-vertical-relative:text;mso-width-percent:0;mso-height-percent:0;mso-width-relative:margin;mso-height-relative:margin;v-text-anchor:top" o:gfxdata="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" filled="f" stroked="f" strokeweight=".5pt">
-                <v:textbox>
-                  <w:txbxContent>
-                    <w:p>
-                      <w:pPr>
-                        <w:jc w:val="both"/>
-                        <w:rPr>
-                          <w:lang w:val="en-PH"/>
-                        </w:rPr>
-                      </w:pPr>
-                      <w:r>
-                        <w:rPr>
-                          <w:lang w:val="en-PH"/>
-                        </w:rPr>
-                        <w:t>{petitioner_number}</w:t>
                       </w:r>
                     </w:p>
                   </w:txbxContent>
@@ -272,17 +983,37 @@
                             <w:pPr>
                               <w:jc w:val="center"/>
                               <w:rPr>
+                                <w:rFonts w:ascii="Times New Roman" w:hAnsi="Times New Roman" w:cs="Times New Roman"/>
+                                <w:b/>
+                                <w:bCs/>
                                 <w:lang w:val="en-PH"/>
                               </w:rPr>
                             </w:pPr>
                             <w:r>
                               <w:rPr>
+                                <w:rFonts w:ascii="Times New Roman" w:hAnsi="Times New Roman" w:cs="Times New Roman"/>
+                                <w:b/>
+                                <w:bCs/>
                                 <w:lang w:val="en-PH"/>
                               </w:rPr>
-                              <w:t>{date_granted</w:t>
-                            </w:r>
-                            <w:r>
-                              <w:rPr>
+                              <w:t>{</w:t>
+                            </w:r>
+                            <w:proofErr w:type="spellStart"/>
+                            <w:r>
+                              <w:rPr>
+                                <w:rFonts w:ascii="Times New Roman" w:hAnsi="Times New Roman" w:cs="Times New Roman"/>
+                                <w:b/>
+                                <w:bCs/>
+                                <w:lang w:val="en-PH"/>
+                              </w:rPr>
+                              <w:t>date_granted</w:t>
+                            </w:r>
+                            <w:proofErr w:type="spellEnd"/>
+                            <w:r>
+                              <w:rPr>
+                                <w:rFonts w:ascii="Times New Roman" w:hAnsi="Times New Roman" w:cs="Times New Roman"/>
+                                <w:b/>
+                                <w:bCs/>
                                 <w:lang w:val="en-PH"/>
                               </w:rPr>
                               <w:t>}</w:t>
@@ -307,24 +1038,44 @@
           </mc:Choice>
           <mc:Fallback>
             <w:pict>
-              <v:shape w14:anchorId="45027025" id="Text Box 8" o:spid="_x0000_s1028" type="#_x0000_t202" style="position:absolute;margin-left:252.9pt;margin-top:371.8pt;width:199.35pt;height:21.2pt;z-index:251695104;visibility:visible;mso-wrap-style:square;mso-width-percent:0;mso-wrap-distance-left:9pt;mso-wrap-distance-top:0;mso-wrap-distance-right:9pt;mso-wrap-distance-bottom:0;mso-position-horizontal:absolute;mso-position-horizontal-relative:text;mso-position-vertical:absolute;mso-position-vertical-relative:text;mso-width-percent:0;mso-width-relative:margin;v-text-anchor:top" o:gfxdata="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" filled="f" stroked="f" strokeweight=".5pt">
+              <v:shape w14:anchorId="45027025" id="_x0000_s1033" type="#_x0000_t202" style="position:absolute;margin-left:252.9pt;margin-top:371.8pt;width:199.35pt;height:21.2pt;z-index:251695104;visibility:visible;mso-wrap-style:square;mso-width-percent:0;mso-wrap-distance-left:9pt;mso-wrap-distance-top:0;mso-wrap-distance-right:9pt;mso-wrap-distance-bottom:0;mso-position-horizontal:absolute;mso-position-horizontal-relative:text;mso-position-vertical:absolute;mso-position-vertical-relative:text;mso-width-percent:0;mso-width-relative:margin;v-text-anchor:top" o:gfxdata="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" filled="f" stroked="f" strokeweight=".5pt">
                 <v:textbox>
                   <w:txbxContent>
                     <w:p>
                       <w:pPr>
                         <w:jc w:val="center"/>
                         <w:rPr>
+                          <w:rFonts w:ascii="Times New Roman" w:hAnsi="Times New Roman" w:cs="Times New Roman"/>
+                          <w:b/>
+                          <w:bCs/>
                           <w:lang w:val="en-PH"/>
                         </w:rPr>
                       </w:pPr>
                       <w:r>
                         <w:rPr>
+                          <w:rFonts w:ascii="Times New Roman" w:hAnsi="Times New Roman" w:cs="Times New Roman"/>
+                          <w:b/>
+                          <w:bCs/>
                           <w:lang w:val="en-PH"/>
                         </w:rPr>
-                        <w:t>{date_granted</w:t>
-                      </w:r>
-                      <w:r>
-                        <w:rPr>
+                        <w:t>{</w:t>
+                      </w:r>
+                      <w:proofErr w:type="spellStart"/>
+                      <w:r>
+                        <w:rPr>
+                          <w:rFonts w:ascii="Times New Roman" w:hAnsi="Times New Roman" w:cs="Times New Roman"/>
+                          <w:b/>
+                          <w:bCs/>
+                          <w:lang w:val="en-PH"/>
+                        </w:rPr>
+                        <w:t>date_granted</w:t>
+                      </w:r>
+                      <w:proofErr w:type="spellEnd"/>
+                      <w:r>
+                        <w:rPr>
+                          <w:rFonts w:ascii="Times New Roman" w:hAnsi="Times New Roman" w:cs="Times New Roman"/>
+                          <w:b/>
+                          <w:bCs/>
                           <w:lang w:val="en-PH"/>
                         </w:rPr>
                         <w:t>}</w:t>
@@ -344,7 +1095,7 @@
         <mc:AlternateContent>
           <mc:Choice Requires="wps">
             <w:drawing>
-              <wp:anchor distT="0" distB="0" distL="114300" distR="114300" simplePos="0" relativeHeight="251696128" behindDoc="0" locked="0" layoutInCell="1" allowOverlap="1" wp14:anchorId="6740BFEF" wp14:editId="346D5373">
+              <wp:anchor distT="0" distB="0" distL="114300" distR="114300" simplePos="0" relativeHeight="251696128" behindDoc="0" locked="0" layoutInCell="1" allowOverlap="1" wp14:anchorId="6740BFEF" wp14:editId="1AE092C4">
                 <wp:simplePos x="0" y="0"/>
                 <wp:positionH relativeFrom="column">
                   <wp:posOffset>5356225</wp:posOffset>
@@ -387,7 +1138,14 @@
                               <w:rPr>
                                 <w:lang w:val="en-PH"/>
                               </w:rPr>
-                              <w:t>{date</w:t>
+                              <w:t>{</w:t>
+                            </w:r>
+                            <w:r>
+                              <w:rPr>
+                                <w:rFonts w:ascii="Times New Roman" w:hAnsi="Times New Roman" w:cs="Times New Roman"/>
+                                <w:lang w:val="en-PH"/>
+                              </w:rPr>
+                              <w:t>date</w:t>
                             </w:r>
                             <w:r>
                               <w:rPr>
@@ -412,7 +1170,7 @@
           </mc:Choice>
           <mc:Fallback>
             <w:pict>
-              <v:shape w14:anchorId="6740BFEF" id="Text Box 10" o:spid="_x0000_s1029" type="#_x0000_t202" style="position:absolute;margin-left:421.75pt;margin-top:92.8pt;width:127.4pt;height:24.7pt;z-index:251696128;visibility:visible;mso-wrap-style:square;mso-wrap-distance-left:9pt;mso-wrap-distance-top:0;mso-wrap-distance-right:9pt;mso-wrap-distance-bottom:0;mso-position-horizontal:absolute;mso-position-horizontal-relative:text;mso-position-vertical:absolute;mso-position-vertical-relative:text;v-text-anchor:top" o:gfxdata="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" filled="f" stroked="f" strokeweight=".5pt">
+              <v:shape w14:anchorId="6740BFEF" id="Text Box 10" o:spid="_x0000_s1034" type="#_x0000_t202" style="position:absolute;margin-left:421.75pt;margin-top:92.8pt;width:127.4pt;height:24.7pt;z-index:251696128;visibility:visible;mso-wrap-style:square;mso-wrap-distance-left:9pt;mso-wrap-distance-top:0;mso-wrap-distance-right:9pt;mso-wrap-distance-bottom:0;mso-position-horizontal:absolute;mso-position-horizontal-relative:text;mso-position-vertical:absolute;mso-position-vertical-relative:text;v-text-anchor:top" o:gfxdata="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" filled="f" stroked="f" strokeweight=".5pt">
                 <v:textbox>
                   <w:txbxContent>
                     <w:p>
@@ -426,110 +1184,14 @@
                         <w:rPr>
                           <w:lang w:val="en-PH"/>
                         </w:rPr>
-                        <w:t>{date</w:t>
-                      </w:r>
-                      <w:r>
-                        <w:rPr>
+                        <w:t>{</w:t>
+                      </w:r>
+                      <w:r>
+                        <w:rPr>
+                          <w:rFonts w:ascii="Times New Roman" w:hAnsi="Times New Roman" w:cs="Times New Roman"/>
                           <w:lang w:val="en-PH"/>
                         </w:rPr>
-                        <w:t>}</w:t>
-                      </w:r>
-                    </w:p>
-                  </w:txbxContent>
-                </v:textbox>
-              </v:shape>
-            </w:pict>
-          </mc:Fallback>
-        </mc:AlternateContent>
-      </w:r>
-      <w:r>
-        <w:rPr>
-          <w:noProof/>
-        </w:rPr>
-        <mc:AlternateContent>
-          <mc:Choice Requires="wps">
-            <w:drawing>
-              <wp:anchor distT="0" distB="0" distL="114300" distR="114300" simplePos="0" relativeHeight="251691008" behindDoc="0" locked="0" layoutInCell="1" allowOverlap="1" wp14:anchorId="0CEFEF7D" wp14:editId="36A40F79">
-                <wp:simplePos x="0" y="0"/>
-                <wp:positionH relativeFrom="column">
-                  <wp:posOffset>2244090</wp:posOffset>
-                </wp:positionH>
-                <wp:positionV relativeFrom="paragraph">
-                  <wp:posOffset>4238662</wp:posOffset>
-                </wp:positionV>
-                <wp:extent cx="3540125" cy="269240"/>
-                <wp:effectExtent l="0" t="0" r="0" b="0"/>
-                <wp:wrapNone/>
-                <wp:docPr id="1117437707" name="Text Box 8"/>
-                <wp:cNvGraphicFramePr/>
-                <a:graphic xmlns:a="http://schemas.openxmlformats.org/drawingml/2006/main">
-                  <a:graphicData uri="http://schemas.microsoft.com/office/word/2010/wordprocessingShape">
-                    <wps:wsp>
-                      <wps:cNvSpPr txBox="1"/>
-                      <wps:spPr>
-                        <a:xfrm>
-                          <a:off x="0" y="0"/>
-                          <a:ext cx="3540125" cy="269240"/>
-                        </a:xfrm>
-                        <a:prstGeom prst="rect">
-                          <a:avLst/>
-                        </a:prstGeom>
-                        <a:noFill/>
-                        <a:ln w="6350">
-                          <a:noFill/>
-                        </a:ln>
-                      </wps:spPr>
-                      <wps:txbx>
-                        <w:txbxContent>
-                          <w:p>
-                            <w:pPr>
-                              <w:rPr>
-                                <w:lang w:val="en-PH"/>
-                              </w:rPr>
-                            </w:pPr>
-                            <w:r>
-                              <w:rPr>
-                                <w:lang w:val="en-PH"/>
-                              </w:rPr>
-                              <w:t>{petitioner_number</w:t>
-                            </w:r>
-                            <w:r>
-                              <w:rPr>
-                                <w:lang w:val="en-PH"/>
-                              </w:rPr>
-                              <w:t>}</w:t>
-                            </w:r>
-                          </w:p>
-                        </w:txbxContent>
-                      </wps:txbx>
-                      <wps:bodyPr rot="0" spcFirstLastPara="0" vertOverflow="overflow" horzOverflow="overflow" vert="horz" wrap="square" lIns="91440" tIns="45720" rIns="91440" bIns="45720" numCol="1" spcCol="0" rtlCol="0" fromWordArt="0" anchor="t" anchorCtr="0" forceAA="0" compatLnSpc="1">
-                        <a:prstTxWarp prst="textNoShape">
-                          <a:avLst/>
-                        </a:prstTxWarp>
-                        <a:noAutofit/>
-                      </wps:bodyPr>
-                    </wps:wsp>
-                  </a:graphicData>
-                </a:graphic>
-              </wp:anchor>
-            </w:drawing>
-          </mc:Choice>
-          <mc:Fallback>
-            <w:pict>
-              <v:shape w14:anchorId="0CEFEF7D" id="_x0000_s1030" type="#_x0000_t202" style="position:absolute;margin-left:176.7pt;margin-top:333.75pt;width:278.75pt;height:21.2pt;z-index:251691008;visibility:visible;mso-wrap-style:square;mso-wrap-distance-left:9pt;mso-wrap-distance-top:0;mso-wrap-distance-right:9pt;mso-wrap-distance-bottom:0;mso-position-horizontal:absolute;mso-position-horizontal-relative:text;mso-position-vertical:absolute;mso-position-vertical-relative:text;v-text-anchor:top" o:gfxdata="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" filled="f" stroked="f" strokeweight=".5pt">
-                <v:textbox>
-                  <w:txbxContent>
-                    <w:p>
-                      <w:pPr>
-                        <w:rPr>
-                          <w:lang w:val="en-PH"/>
-                        </w:rPr>
-                      </w:pPr>
-                      <w:r>
-                        <w:rPr>
-                          <w:lang w:val="en-PH"/>
-                        </w:rPr>
-                        <w:t>{petitioner_number</w:t>
+                        <w:t>date</w:t>
                       </w:r>
                       <w:r>
                         <w:rPr>
@@ -587,17 +1249,20 @@
                           <w:p>
                             <w:pPr>
                               <w:rPr>
+                                <w:rFonts w:ascii="Times New Roman" w:hAnsi="Times New Roman" w:cs="Times New Roman"/>
                                 <w:lang w:val="en-PH"/>
                               </w:rPr>
                             </w:pPr>
                             <w:r>
                               <w:rPr>
+                                <w:rFonts w:ascii="Times New Roman" w:hAnsi="Times New Roman" w:cs="Times New Roman"/>
                                 <w:lang w:val="en-PH"/>
                               </w:rPr>
                               <w:t>{petitioner</w:t>
                             </w:r>
                             <w:r>
                               <w:rPr>
+                                <w:rFonts w:ascii="Times New Roman" w:hAnsi="Times New Roman" w:cs="Times New Roman"/>
                                 <w:lang w:val="en-PH"/>
                               </w:rPr>
                               <w:t>}</w:t>
@@ -622,23 +1287,26 @@
           </mc:Choice>
           <mc:Fallback>
             <w:pict>
-              <v:shape w14:anchorId="774982A1" id="_x0000_s1031" type="#_x0000_t202" style="position:absolute;margin-left:176.75pt;margin-top:297.05pt;width:278.75pt;height:21.2pt;z-index:251686912;visibility:visible;mso-wrap-style:square;mso-height-percent:0;mso-wrap-distance-left:9pt;mso-wrap-distance-top:0;mso-wrap-distance-right:9pt;mso-wrap-distance-bottom:0;mso-position-horizontal:absolute;mso-position-horizontal-relative:text;mso-position-vertical:absolute;mso-position-vertical-relative:text;mso-height-percent:0;mso-height-relative:margin;v-text-anchor:top" o:gfxdata="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" filled="f" stroked="f" strokeweight=".5pt">
+              <v:shape w14:anchorId="774982A1" id="_x0000_s1035" type="#_x0000_t202" style="position:absolute;margin-left:176.75pt;margin-top:297.05pt;width:278.75pt;height:21.2pt;z-index:251686912;visibility:visible;mso-wrap-style:square;mso-height-percent:0;mso-wrap-distance-left:9pt;mso-wrap-distance-top:0;mso-wrap-distance-right:9pt;mso-wrap-distance-bottom:0;mso-position-horizontal:absolute;mso-position-horizontal-relative:text;mso-position-vertical:absolute;mso-position-vertical-relative:text;mso-height-percent:0;mso-height-relative:margin;v-text-anchor:top" o:gfxdata="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" filled="f" stroked="f" strokeweight=".5pt">
                 <v:textbox>
                   <w:txbxContent>
                     <w:p>
                       <w:pPr>
                         <w:rPr>
+                          <w:rFonts w:ascii="Times New Roman" w:hAnsi="Times New Roman" w:cs="Times New Roman"/>
                           <w:lang w:val="en-PH"/>
                         </w:rPr>
                       </w:pPr>
                       <w:r>
                         <w:rPr>
+                          <w:rFonts w:ascii="Times New Roman" w:hAnsi="Times New Roman" w:cs="Times New Roman"/>
                           <w:lang w:val="en-PH"/>
                         </w:rPr>
                         <w:t>{petitioner</w:t>
                       </w:r>
                       <w:r>
                         <w:rPr>
+                          <w:rFonts w:ascii="Times New Roman" w:hAnsi="Times New Roman" w:cs="Times New Roman"/>
                           <w:lang w:val="en-PH"/>
                         </w:rPr>
                         <w:t>}</w:t>
@@ -658,7 +1326,7 @@
         <mc:AlternateContent>
           <mc:Choice Requires="wps">
             <w:drawing>
-              <wp:anchor distT="0" distB="0" distL="114300" distR="114300" simplePos="0" relativeHeight="251688960" behindDoc="0" locked="0" layoutInCell="1" allowOverlap="1" wp14:anchorId="47CBA75F" wp14:editId="60232885">
+              <wp:anchor distT="0" distB="0" distL="114300" distR="114300" simplePos="0" relativeHeight="251688960" behindDoc="0" locked="0" layoutInCell="1" allowOverlap="1" wp14:anchorId="47CBA75F" wp14:editId="05654DDA">
                 <wp:simplePos x="0" y="0"/>
                 <wp:positionH relativeFrom="column">
                   <wp:posOffset>2244725</wp:posOffset>
@@ -693,17 +1361,29 @@
                           <w:p>
                             <w:pPr>
                               <w:rPr>
+                                <w:rFonts w:ascii="Times New Roman" w:hAnsi="Times New Roman" w:cs="Times New Roman"/>
                                 <w:lang w:val="en-PH"/>
                               </w:rPr>
                             </w:pPr>
                             <w:r>
                               <w:rPr>
+                                <w:rFonts w:ascii="Times New Roman" w:hAnsi="Times New Roman" w:cs="Times New Roman"/>
                                 <w:lang w:val="en-PH"/>
                               </w:rPr>
-                              <w:t>{document_owner</w:t>
-                            </w:r>
-                            <w:r>
-                              <w:rPr>
+                              <w:t>{</w:t>
+                            </w:r>
+                            <w:proofErr w:type="spellStart"/>
+                            <w:r>
+                              <w:rPr>
+                                <w:rFonts w:ascii="Times New Roman" w:hAnsi="Times New Roman" w:cs="Times New Roman"/>
+                                <w:lang w:val="en-PH"/>
+                              </w:rPr>
+                              <w:t>document_owner</w:t>
+                            </w:r>
+                            <w:proofErr w:type="spellEnd"/>
+                            <w:r>
+                              <w:rPr>
+                                <w:rFonts w:ascii="Times New Roman" w:hAnsi="Times New Roman" w:cs="Times New Roman"/>
                                 <w:lang w:val="en-PH"/>
                               </w:rPr>
                               <w:t>}</w:t>
@@ -725,447 +1405,35 @@
           </mc:Choice>
           <mc:Fallback>
             <w:pict>
-              <v:shape w14:anchorId="47CBA75F" id="_x0000_s1032" type="#_x0000_t202" style="position:absolute;margin-left:176.75pt;margin-top:315.9pt;width:278.75pt;height:21.2pt;z-index:251688960;visibility:visible;mso-wrap-style:square;mso-wrap-distance-left:9pt;mso-wrap-distance-top:0;mso-wrap-distance-right:9pt;mso-wrap-distance-bottom:0;mso-position-horizontal:absolute;mso-position-horizontal-relative:text;mso-position-vertical:absolute;mso-position-vertical-relative:text;v-text-anchor:top" o:gfxdata="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" filled="f" stroked="f" strokeweight=".5pt">
+              <v:shape w14:anchorId="47CBA75F" id="_x0000_s1036" type="#_x0000_t202" style="position:absolute;margin-left:176.75pt;margin-top:315.9pt;width:278.75pt;height:21.2pt;z-index:251688960;visibility:visible;mso-wrap-style:square;mso-wrap-distance-left:9pt;mso-wrap-distance-top:0;mso-wrap-distance-right:9pt;mso-wrap-distance-bottom:0;mso-position-horizontal:absolute;mso-position-horizontal-relative:text;mso-position-vertical:absolute;mso-position-vertical-relative:text;v-text-anchor:top" o:gfxdata="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" filled="f" stroked="f" strokeweight=".5pt">
                 <v:textbox>
                   <w:txbxContent>
                     <w:p>
                       <w:pPr>
                         <w:rPr>
+                          <w:rFonts w:ascii="Times New Roman" w:hAnsi="Times New Roman" w:cs="Times New Roman"/>
                           <w:lang w:val="en-PH"/>
                         </w:rPr>
                       </w:pPr>
                       <w:r>
                         <w:rPr>
+                          <w:rFonts w:ascii="Times New Roman" w:hAnsi="Times New Roman" w:cs="Times New Roman"/>
                           <w:lang w:val="en-PH"/>
                         </w:rPr>
-                        <w:t>{document_owner</w:t>
-                      </w:r>
-                      <w:r>
-                        <w:rPr>
+                        <w:t>{</w:t>
+                      </w:r>
+                      <w:proofErr w:type="spellStart"/>
+                      <w:r>
+                        <w:rPr>
+                          <w:rFonts w:ascii="Times New Roman" w:hAnsi="Times New Roman" w:cs="Times New Roman"/>
                           <w:lang w:val="en-PH"/>
                         </w:rPr>
-                        <w:t>}</w:t>
-                      </w:r>
-                    </w:p>
-                  </w:txbxContent>
-                </v:textbox>
-              </v:shape>
-            </w:pict>
-          </mc:Fallback>
-        </mc:AlternateContent>
-      </w:r>
-      <w:r>
-        <w:rPr>
-          <w:noProof/>
-        </w:rPr>
-        <mc:AlternateContent>
-          <mc:Choice Requires="wps">
-            <w:drawing>
-              <wp:anchor distT="0" distB="0" distL="114300" distR="114300" simplePos="0" relativeHeight="251693056" behindDoc="0" locked="0" layoutInCell="1" allowOverlap="1" wp14:anchorId="66E8F5E0" wp14:editId="25E18755">
-                <wp:simplePos x="0" y="0"/>
-                <wp:positionH relativeFrom="column">
-                  <wp:posOffset>2244725</wp:posOffset>
-                </wp:positionH>
-                <wp:positionV relativeFrom="paragraph">
-                  <wp:posOffset>4477385</wp:posOffset>
-                </wp:positionV>
-                <wp:extent cx="3540369" cy="269631"/>
-                <wp:effectExtent l="0" t="0" r="0" b="0"/>
-                <wp:wrapNone/>
-                <wp:docPr id="1622068433" name="Text Box 8"/>
-                <wp:cNvGraphicFramePr/>
-                <a:graphic xmlns:a="http://schemas.openxmlformats.org/drawingml/2006/main">
-                  <a:graphicData uri="http://schemas.microsoft.com/office/word/2010/wordprocessingShape">
-                    <wps:wsp>
-                      <wps:cNvSpPr txBox="1"/>
-                      <wps:spPr>
-                        <a:xfrm>
-                          <a:off x="0" y="0"/>
-                          <a:ext cx="3540369" cy="269631"/>
-                        </a:xfrm>
-                        <a:prstGeom prst="rect">
-                          <a:avLst/>
-                        </a:prstGeom>
-                        <a:noFill/>
-                        <a:ln w="6350">
-                          <a:noFill/>
-                        </a:ln>
-                      </wps:spPr>
-                      <wps:txbx>
-                        <w:txbxContent>
-                          <w:p>
-                            <w:pPr>
-                              <w:rPr>
-                                <w:lang w:val="en-PH"/>
-                              </w:rPr>
-                            </w:pPr>
-                            <w:r>
-                              <w:rPr>
-                                <w:lang w:val="en-PH"/>
-                              </w:rPr>
-                              <w:t>{date_filed</w:t>
-                            </w:r>
-                            <w:r>
-                              <w:rPr>
-                                <w:lang w:val="en-PH"/>
-                              </w:rPr>
-                              <w:t>}</w:t>
-                            </w:r>
-                          </w:p>
-                        </w:txbxContent>
-                      </wps:txbx>
-                      <wps:bodyPr rot="0" spcFirstLastPara="0" vertOverflow="overflow" horzOverflow="overflow" vert="horz" wrap="square" lIns="91440" tIns="45720" rIns="91440" bIns="45720" numCol="1" spcCol="0" rtlCol="0" fromWordArt="0" anchor="t" anchorCtr="0" forceAA="0" compatLnSpc="1">
-                        <a:prstTxWarp prst="textNoShape">
-                          <a:avLst/>
-                        </a:prstTxWarp>
-                        <a:noAutofit/>
-                      </wps:bodyPr>
-                    </wps:wsp>
-                  </a:graphicData>
-                </a:graphic>
-              </wp:anchor>
-            </w:drawing>
-          </mc:Choice>
-          <mc:Fallback>
-            <w:pict>
-              <v:shape w14:anchorId="66E8F5E0" id="_x0000_s1033" type="#_x0000_t202" style="position:absolute;margin-left:176.75pt;margin-top:352.55pt;width:278.75pt;height:21.25pt;z-index:251693056;visibility:visible;mso-wrap-style:square;mso-wrap-distance-left:9pt;mso-wrap-distance-top:0;mso-wrap-distance-right:9pt;mso-wrap-distance-bottom:0;mso-position-horizontal:absolute;mso-position-horizontal-relative:text;mso-position-vertical:absolute;mso-position-vertical-relative:text;v-text-anchor:top" o:gfxdata="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" filled="f" stroked="f" strokeweight=".5pt">
-                <v:textbox>
-                  <w:txbxContent>
-                    <w:p>
-                      <w:pPr>
-                        <w:rPr>
-                          <w:lang w:val="en-PH"/>
-                        </w:rPr>
-                      </w:pPr>
-                      <w:r>
-                        <w:rPr>
-                          <w:lang w:val="en-PH"/>
-                        </w:rPr>
-                        <w:t>{date_filed</w:t>
-                      </w:r>
-                      <w:r>
-                        <w:rPr>
-                          <w:lang w:val="en-PH"/>
-                        </w:rPr>
-                        <w:t>}</w:t>
-                      </w:r>
-                    </w:p>
-                  </w:txbxContent>
-                </v:textbox>
-              </v:shape>
-            </w:pict>
-          </mc:Fallback>
-        </mc:AlternateContent>
-      </w:r>
-      <w:r>
-        <w:rPr>
-          <w:noProof/>
-        </w:rPr>
-        <mc:AlternateContent>
-          <mc:Choice Requires="wps">
-            <w:drawing>
-              <wp:anchor distT="0" distB="0" distL="114300" distR="114300" simplePos="0" relativeHeight="251677696" behindDoc="0" locked="0" layoutInCell="1" allowOverlap="1" wp14:anchorId="6FD71344" wp14:editId="5690909B">
-                <wp:simplePos x="0" y="0"/>
-                <wp:positionH relativeFrom="column">
-                  <wp:posOffset>2247900</wp:posOffset>
-                </wp:positionH>
-                <wp:positionV relativeFrom="paragraph">
-                  <wp:posOffset>9909957</wp:posOffset>
-                </wp:positionV>
-                <wp:extent cx="4087495" cy="326390"/>
-                <wp:effectExtent l="0" t="0" r="0" b="0"/>
-                <wp:wrapNone/>
-                <wp:docPr id="1380264155" name="Text Box 3"/>
-                <wp:cNvGraphicFramePr/>
-                <a:graphic xmlns:a="http://schemas.openxmlformats.org/drawingml/2006/main">
-                  <a:graphicData uri="http://schemas.microsoft.com/office/word/2010/wordprocessingShape">
-                    <wps:wsp>
-                      <wps:cNvSpPr txBox="1"/>
-                      <wps:spPr>
-                        <a:xfrm>
-                          <a:off x="0" y="0"/>
-                          <a:ext cx="4087495" cy="326390"/>
-                        </a:xfrm>
-                        <a:prstGeom prst="rect">
-                          <a:avLst/>
-                        </a:prstGeom>
-                        <a:noFill/>
-                        <a:ln w="6350">
-                          <a:noFill/>
-                        </a:ln>
-                      </wps:spPr>
-                      <wps:txbx>
-                        <w:txbxContent>
-                          <w:p>
-                            <w:pPr>
-                              <w:jc w:val="both"/>
-                              <w:rPr>
-                                <w:lang w:val="en-PH"/>
-                              </w:rPr>
-                            </w:pPr>
-                            <w:r>
-                              <w:rPr>
-                                <w:lang w:val="en-PH"/>
-                              </w:rPr>
-                              <w:t>{document_owner</w:t>
-                            </w:r>
-                            <w:r>
-                              <w:rPr>
-                                <w:lang w:val="en-PH"/>
-                              </w:rPr>
-                              <w:t>}</w:t>
-                            </w:r>
-                          </w:p>
-                        </w:txbxContent>
-                      </wps:txbx>
-                      <wps:bodyPr rot="0" spcFirstLastPara="0" vertOverflow="overflow" horzOverflow="overflow" vert="horz" wrap="square" lIns="91440" tIns="45720" rIns="91440" bIns="45720" numCol="1" spcCol="0" rtlCol="0" fromWordArt="0" anchor="t" anchorCtr="0" forceAA="0" compatLnSpc="1">
-                        <a:prstTxWarp prst="textNoShape">
-                          <a:avLst/>
-                        </a:prstTxWarp>
-                        <a:noAutofit/>
-                      </wps:bodyPr>
-                    </wps:wsp>
-                  </a:graphicData>
-                </a:graphic>
-                <wp14:sizeRelH relativeFrom="margin">
-                  <wp14:pctWidth>0</wp14:pctWidth>
-                </wp14:sizeRelH>
-                <wp14:sizeRelV relativeFrom="margin">
-                  <wp14:pctHeight>0</wp14:pctHeight>
-                </wp14:sizeRelV>
-              </wp:anchor>
-            </w:drawing>
-          </mc:Choice>
-          <mc:Fallback>
-            <w:pict>
-              <v:shape w14:anchorId="6FD71344" id="_x0000_s1034" type="#_x0000_t202" style="position:absolute;margin-left:177pt;margin-top:780.3pt;width:321.85pt;height:25.7pt;z-index:251677696;visibility:visible;mso-wrap-style:square;mso-width-percent:0;mso-height-percent:0;mso-wrap-distance-left:9pt;mso-wrap-distance-top:0;mso-wrap-distance-right:9pt;mso-wrap-distance-bottom:0;mso-position-horizontal:absolute;mso-position-horizontal-relative:text;mso-position-vertical:absolute;mso-position-vertical-relative:text;mso-width-percent:0;mso-height-percent:0;mso-width-relative:margin;mso-height-relative:margin;v-text-anchor:top" o:gfxdata="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" filled="f" stroked="f" strokeweight=".5pt">
-                <v:textbox>
-                  <w:txbxContent>
-                    <w:p>
-                      <w:pPr>
-                        <w:jc w:val="both"/>
-                        <w:rPr>
-                          <w:lang w:val="en-PH"/>
-                        </w:rPr>
-                      </w:pPr>
-                      <w:r>
-                        <w:rPr>
-                          <w:lang w:val="en-PH"/>
-                        </w:rPr>
-                        <w:t>{document_owner</w:t>
-                      </w:r>
-                      <w:r>
-                        <w:rPr>
-                          <w:lang w:val="en-PH"/>
-                        </w:rPr>
-                        <w:t>}</w:t>
-                      </w:r>
-                    </w:p>
-                  </w:txbxContent>
-                </v:textbox>
-              </v:shape>
-            </w:pict>
-          </mc:Fallback>
-        </mc:AlternateContent>
-      </w:r>
-      <w:r>
-        <w:rPr>
-          <w:noProof/>
-        </w:rPr>
-        <mc:AlternateContent>
-          <mc:Choice Requires="wps">
-            <w:drawing>
-              <wp:anchor distT="0" distB="0" distL="114300" distR="114300" simplePos="0" relativeHeight="251681792" behindDoc="0" locked="0" layoutInCell="1" allowOverlap="1" wp14:anchorId="4BB58F9B" wp14:editId="28BEC4A7">
-                <wp:simplePos x="0" y="0"/>
-                <wp:positionH relativeFrom="column">
-                  <wp:posOffset>2247265</wp:posOffset>
-                </wp:positionH>
-                <wp:positionV relativeFrom="paragraph">
-                  <wp:posOffset>10377805</wp:posOffset>
-                </wp:positionV>
-                <wp:extent cx="4087495" cy="326390"/>
-                <wp:effectExtent l="0" t="0" r="0" b="0"/>
-                <wp:wrapNone/>
-                <wp:docPr id="1354480203" name="Text Box 3"/>
-                <wp:cNvGraphicFramePr/>
-                <a:graphic xmlns:a="http://schemas.openxmlformats.org/drawingml/2006/main">
-                  <a:graphicData uri="http://schemas.microsoft.com/office/word/2010/wordprocessingShape">
-                    <wps:wsp>
-                      <wps:cNvSpPr txBox="1"/>
-                      <wps:spPr>
-                        <a:xfrm>
-                          <a:off x="0" y="0"/>
-                          <a:ext cx="4087495" cy="326390"/>
-                        </a:xfrm>
-                        <a:prstGeom prst="rect">
-                          <a:avLst/>
-                        </a:prstGeom>
-                        <a:noFill/>
-                        <a:ln w="6350">
-                          <a:noFill/>
-                        </a:ln>
-                      </wps:spPr>
-                      <wps:txbx>
-                        <w:txbxContent>
-                          <w:p>
-                            <w:pPr>
-                              <w:jc w:val="both"/>
-                              <w:rPr>
-                                <w:lang w:val="en-PH"/>
-                              </w:rPr>
-                            </w:pPr>
-                            <w:r>
-                              <w:rPr>
-                                <w:lang w:val="en-PH"/>
-                              </w:rPr>
-                              <w:t>{date_filed}</w:t>
-                            </w:r>
-                          </w:p>
-                        </w:txbxContent>
-                      </wps:txbx>
-                      <wps:bodyPr rot="0" spcFirstLastPara="0" vertOverflow="overflow" horzOverflow="overflow" vert="horz" wrap="square" lIns="91440" tIns="45720" rIns="91440" bIns="45720" numCol="1" spcCol="0" rtlCol="0" fromWordArt="0" anchor="t" anchorCtr="0" forceAA="0" compatLnSpc="1">
-                        <a:prstTxWarp prst="textNoShape">
-                          <a:avLst/>
-                        </a:prstTxWarp>
-                        <a:noAutofit/>
-                      </wps:bodyPr>
-                    </wps:wsp>
-                  </a:graphicData>
-                </a:graphic>
-                <wp14:sizeRelH relativeFrom="margin">
-                  <wp14:pctWidth>0</wp14:pctWidth>
-                </wp14:sizeRelH>
-                <wp14:sizeRelV relativeFrom="margin">
-                  <wp14:pctHeight>0</wp14:pctHeight>
-                </wp14:sizeRelV>
-              </wp:anchor>
-            </w:drawing>
-          </mc:Choice>
-          <mc:Fallback>
-            <w:pict>
-              <v:shape w14:anchorId="4BB58F9B" id="_x0000_s1035" type="#_x0000_t202" style="position:absolute;margin-left:176.95pt;margin-top:817.15pt;width:321.85pt;height:25.7pt;z-index:251681792;visibility:visible;mso-wrap-style:square;mso-width-percent:0;mso-height-percent:0;mso-wrap-distance-left:9pt;mso-wrap-distance-top:0;mso-wrap-distance-right:9pt;mso-wrap-distance-bottom:0;mso-position-horizontal:absolute;mso-position-horizontal-relative:text;mso-position-vertical:absolute;mso-position-vertical-relative:text;mso-width-percent:0;mso-height-percent:0;mso-width-relative:margin;mso-height-relative:margin;v-text-anchor:top" o:gfxdata="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" filled="f" stroked="f" strokeweight=".5pt">
-                <v:textbox>
-                  <w:txbxContent>
-                    <w:p>
-                      <w:pPr>
-                        <w:jc w:val="both"/>
-                        <w:rPr>
-                          <w:lang w:val="en-PH"/>
-                        </w:rPr>
-                      </w:pPr>
-                      <w:r>
-                        <w:rPr>
-                          <w:lang w:val="en-PH"/>
-                        </w:rPr>
-                        <w:t>{date_filed}</w:t>
-                      </w:r>
-                    </w:p>
-                  </w:txbxContent>
-                </v:textbox>
-              </v:shape>
-            </w:pict>
-          </mc:Fallback>
-        </mc:AlternateContent>
-      </w:r>
-      <w:r>
-        <w:rPr>
-          <w:noProof/>
-        </w:rPr>
-        <mc:AlternateContent>
-          <mc:Choice Requires="wps">
-            <w:drawing>
-              <wp:anchor distT="0" distB="0" distL="114300" distR="114300" simplePos="0" relativeHeight="251683840" behindDoc="0" locked="0" layoutInCell="1" allowOverlap="1" wp14:anchorId="3C0CA7F6" wp14:editId="7CD42A0A">
-                <wp:simplePos x="0" y="0"/>
-                <wp:positionH relativeFrom="column">
-                  <wp:posOffset>3052445</wp:posOffset>
-                </wp:positionH>
-                <wp:positionV relativeFrom="paragraph">
-                  <wp:posOffset>10616712</wp:posOffset>
-                </wp:positionV>
-                <wp:extent cx="2743200" cy="326390"/>
-                <wp:effectExtent l="0" t="0" r="0" b="0"/>
-                <wp:wrapNone/>
-                <wp:docPr id="852060025" name="Text Box 3"/>
-                <wp:cNvGraphicFramePr/>
-                <a:graphic xmlns:a="http://schemas.openxmlformats.org/drawingml/2006/main">
-                  <a:graphicData uri="http://schemas.microsoft.com/office/word/2010/wordprocessingShape">
-                    <wps:wsp>
-                      <wps:cNvSpPr txBox="1"/>
-                      <wps:spPr>
-                        <a:xfrm>
-                          <a:off x="0" y="0"/>
-                          <a:ext cx="2743200" cy="326390"/>
-                        </a:xfrm>
-                        <a:prstGeom prst="rect">
-                          <a:avLst/>
-                        </a:prstGeom>
-                        <a:noFill/>
-                        <a:ln w="6350">
-                          <a:noFill/>
-                        </a:ln>
-                      </wps:spPr>
-                      <wps:txbx>
-                        <w:txbxContent>
-                          <w:p>
-                            <w:pPr>
-                              <w:jc w:val="center"/>
-                              <w:rPr>
-                                <w:lang w:val="en-PH"/>
-                              </w:rPr>
-                            </w:pPr>
-                            <w:r>
-                              <w:rPr>
-                                <w:lang w:val="en-PH"/>
-                              </w:rPr>
-                              <w:t>{date_granted</w:t>
-                            </w:r>
-                            <w:r>
-                              <w:rPr>
-                                <w:lang w:val="en-PH"/>
-                              </w:rPr>
-                              <w:t>}</w:t>
-                            </w:r>
-                          </w:p>
-                        </w:txbxContent>
-                      </wps:txbx>
-                      <wps:bodyPr rot="0" spcFirstLastPara="0" vertOverflow="overflow" horzOverflow="overflow" vert="horz" wrap="square" lIns="91440" tIns="45720" rIns="91440" bIns="45720" numCol="1" spcCol="0" rtlCol="0" fromWordArt="0" anchor="t" anchorCtr="0" forceAA="0" compatLnSpc="1">
-                        <a:prstTxWarp prst="textNoShape">
-                          <a:avLst/>
-                        </a:prstTxWarp>
-                        <a:noAutofit/>
-                      </wps:bodyPr>
-                    </wps:wsp>
-                  </a:graphicData>
-                </a:graphic>
-                <wp14:sizeRelH relativeFrom="margin">
-                  <wp14:pctWidth>0</wp14:pctWidth>
-                </wp14:sizeRelH>
-                <wp14:sizeRelV relativeFrom="margin">
-                  <wp14:pctHeight>0</wp14:pctHeight>
-                </wp14:sizeRelV>
-              </wp:anchor>
-            </w:drawing>
-          </mc:Choice>
-          <mc:Fallback>
-            <w:pict>
-              <v:shape w14:anchorId="3C0CA7F6" id="_x0000_s1036" type="#_x0000_t202" style="position:absolute;margin-left:240.35pt;margin-top:835.95pt;width:3in;height:25.7pt;z-index:251683840;visibility:visible;mso-wrap-style:square;mso-width-percent:0;mso-height-percent:0;mso-wrap-distance-left:9pt;mso-wrap-distance-top:0;mso-wrap-distance-right:9pt;mso-wrap-distance-bottom:0;mso-position-horizontal:absolute;mso-position-horizontal-relative:text;mso-position-vertical:absolute;mso-position-vertical-relative:text;mso-width-percent:0;mso-height-percent:0;mso-width-relative:margin;mso-height-relative:margin;v-text-anchor:top" o:gfxdata="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" filled="f" stroked="f" strokeweight=".5pt">
-                <v:textbox>
-                  <w:txbxContent>
-                    <w:p>
-                      <w:pPr>
-                        <w:jc w:val="center"/>
-                        <w:rPr>
-                          <w:lang w:val="en-PH"/>
-                        </w:rPr>
-                      </w:pPr>
-                      <w:r>
-                        <w:rPr>
-                          <w:lang w:val="en-PH"/>
-                        </w:rPr>
-                        <w:t>{date_granted</w:t>
-                      </w:r>
-                      <w:r>
-                        <w:rPr>
+                        <w:t>document_owner</w:t>
+                      </w:r>
+                      <w:proofErr w:type="spellEnd"/>
+                      <w:r>
+                        <w:rPr>
+                          <w:rFonts w:ascii="Times New Roman" w:hAnsi="Times New Roman" w:cs="Times New Roman"/>
                           <w:lang w:val="en-PH"/>
                         </w:rPr>
                         <w:t>}</w:t>
@@ -1221,21 +1489,33 @@
                             <w:pPr>
                               <w:jc w:val="center"/>
                               <w:rPr>
+                                <w:rFonts w:ascii="Times New Roman" w:hAnsi="Times New Roman" w:cs="Times New Roman"/>
                                 <w:lang w:val="en-PH"/>
                               </w:rPr>
                             </w:pPr>
                             <w:r>
                               <w:rPr>
+                                <w:rFonts w:ascii="Times New Roman" w:hAnsi="Times New Roman" w:cs="Times New Roman"/>
                                 <w:lang w:val="en-PH"/>
                               </w:rPr>
                               <w:t>{date</w:t>
                             </w:r>
                             <w:r>
                               <w:rPr>
+                                <w:rFonts w:ascii="Times New Roman" w:hAnsi="Times New Roman" w:cs="Times New Roman"/>
                                 <w:lang w:val="en-PH"/>
                               </w:rPr>
                               <w:t>}</w:t>
                             </w:r>
+                          </w:p>
+                          <w:p>
+                            <w:pPr>
+                              <w:jc w:val="center"/>
+                              <w:rPr>
+                                <w:rFonts w:ascii="Times New Roman" w:hAnsi="Times New Roman" w:cs="Times New Roman"/>
+                                <w:lang w:val="en-PH"/>
+                              </w:rPr>
+                            </w:pPr>
                           </w:p>
                         </w:txbxContent>
                       </wps:txbx>
@@ -1259,28 +1539,40 @@
           </mc:Choice>
           <mc:Fallback>
             <w:pict>
-              <v:shape w14:anchorId="54F2CC47" id="_x0000_s1037" type="#_x0000_t202" style="position:absolute;margin-left:407.25pt;margin-top:559.75pt;width:145.05pt;height:27.75pt;z-index:251685888;visibility:visible;mso-wrap-style:square;mso-width-percent:0;mso-height-percent:0;mso-wrap-distance-left:9pt;mso-wrap-distance-top:0;mso-wrap-distance-right:9pt;mso-wrap-distance-bottom:0;mso-position-horizontal:absolute;mso-position-horizontal-relative:text;mso-position-vertical:absolute;mso-position-vertical-relative:text;mso-width-percent:0;mso-height-percent:0;mso-width-relative:margin;mso-height-relative:margin;v-text-anchor:top" o:gfxdata="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" filled="f" stroked="f" strokeweight=".5pt">
+              <v:shape w14:anchorId="54F2CC47" id="_x0000_s1037" type="#_x0000_t202" style="position:absolute;margin-left:407.25pt;margin-top:559.75pt;width:145.05pt;height:27.75pt;z-index:251685888;visibility:visible;mso-wrap-style:square;mso-width-percent:0;mso-height-percent:0;mso-wrap-distance-left:9pt;mso-wrap-distance-top:0;mso-wrap-distance-right:9pt;mso-wrap-distance-bottom:0;mso-position-horizontal:absolute;mso-position-horizontal-relative:text;mso-position-vertical:absolute;mso-position-vertical-relative:text;mso-width-percent:0;mso-height-percent:0;mso-width-relative:margin;mso-height-relative:margin;v-text-anchor:top" o:gfxdata="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" filled="f" stroked="f" strokeweight=".5pt">
                 <v:textbox>
                   <w:txbxContent>
                     <w:p>
                       <w:pPr>
                         <w:jc w:val="center"/>
                         <w:rPr>
+                          <w:rFonts w:ascii="Times New Roman" w:hAnsi="Times New Roman" w:cs="Times New Roman"/>
                           <w:lang w:val="en-PH"/>
                         </w:rPr>
                       </w:pPr>
                       <w:r>
                         <w:rPr>
+                          <w:rFonts w:ascii="Times New Roman" w:hAnsi="Times New Roman" w:cs="Times New Roman"/>
                           <w:lang w:val="en-PH"/>
                         </w:rPr>
                         <w:t>{date</w:t>
                       </w:r>
                       <w:r>
                         <w:rPr>
+                          <w:rFonts w:ascii="Times New Roman" w:hAnsi="Times New Roman" w:cs="Times New Roman"/>
                           <w:lang w:val="en-PH"/>
                         </w:rPr>
                         <w:t>}</w:t>
                       </w:r>
+                    </w:p>
+                    <w:p>
+                      <w:pPr>
+                        <w:jc w:val="center"/>
+                        <w:rPr>
+                          <w:rFonts w:ascii="Times New Roman" w:hAnsi="Times New Roman" w:cs="Times New Roman"/>
+                          <w:lang w:val="en-PH"/>
+                        </w:rPr>
+                      </w:pPr>
                     </w:p>
                   </w:txbxContent>
                 </v:textbox>
@@ -1378,8 +1670,16 @@
                               <w:rPr>
                                 <w:color w:val="000000"/>
                               </w:rPr>
-                              <w:t>Municipality of Bayambang</w:t>
-                            </w:r>
+                              <w:t xml:space="preserve">Municipality of </w:t>
+                            </w:r>
+                            <w:proofErr w:type="spellStart"/>
+                            <w:r>
+                              <w:rPr>
+                                <w:color w:val="000000"/>
+                              </w:rPr>
+                              <w:t>Bayambang</w:t>
+                            </w:r>
+                            <w:proofErr w:type="spellEnd"/>
                           </w:p>
                           <w:p>
                             <w:pPr>
@@ -1406,50 +1706,84 @@
                               <w:t>LOCAL CIVIL REGISTRY OFFICE</w:t>
                             </w:r>
                           </w:p>
-                          <w:p/>
                           <w:p>
                             <w:pPr>
                               <w:rPr>
                                 <w:rFonts w:ascii="Times New Roman" w:hAnsi="Times New Roman" w:cs="Times New Roman"/>
                               </w:rPr>
                             </w:pPr>
-                            <w:r>
-                              <w:tab/>
-                            </w:r>
-                            <w:r>
-                              <w:tab/>
-                            </w:r>
-                            <w:r>
-                              <w:tab/>
-                            </w:r>
-                            <w:r>
-                              <w:tab/>
-                            </w:r>
-                            <w:r>
-                              <w:tab/>
-                            </w:r>
-                            <w:r>
-                              <w:tab/>
-                            </w:r>
-                            <w:r>
-                              <w:tab/>
-                            </w:r>
-                            <w:r>
-                              <w:tab/>
-                            </w:r>
-                            <w:r>
-                              <w:tab/>
-                            </w:r>
-                            <w:r>
-                              <w:tab/>
-                            </w:r>
-                            <w:r>
-                              <w:tab/>
-                            </w:r>
-                            <w:r>
-                              <w:rPr>
-                                <w:rFonts w:ascii="Times New Roman" w:hAnsi="Times New Roman" w:cs="Times New Roman"/>
-                              </w:rPr>
+                          </w:p>
+                          <w:p>
+                            <w:pPr>
+                              <w:rPr>
+                                <w:rFonts w:ascii="Times New Roman" w:hAnsi="Times New Roman" w:cs="Times New Roman"/>
+                              </w:rPr>
+                            </w:pPr>
+                            <w:r>
+                              <w:rPr>
+                                <w:rFonts w:ascii="Times New Roman" w:hAnsi="Times New Roman" w:cs="Times New Roman"/>
+                              </w:rPr>
+                              <w:tab/>
+                            </w:r>
+                            <w:r>
+                              <w:rPr>
+                                <w:rFonts w:ascii="Times New Roman" w:hAnsi="Times New Roman" w:cs="Times New Roman"/>
+                              </w:rPr>
+                              <w:tab/>
+                            </w:r>
+                            <w:r>
+                              <w:rPr>
+                                <w:rFonts w:ascii="Times New Roman" w:hAnsi="Times New Roman" w:cs="Times New Roman"/>
+                              </w:rPr>
+                              <w:tab/>
+                            </w:r>
+                            <w:r>
+                              <w:rPr>
+                                <w:rFonts w:ascii="Times New Roman" w:hAnsi="Times New Roman" w:cs="Times New Roman"/>
+                              </w:rPr>
+                              <w:tab/>
+                            </w:r>
+                            <w:r>
+                              <w:rPr>
+                                <w:rFonts w:ascii="Times New Roman" w:hAnsi="Times New Roman" w:cs="Times New Roman"/>
+                              </w:rPr>
+                              <w:tab/>
+                            </w:r>
+                            <w:r>
+                              <w:rPr>
+                                <w:rFonts w:ascii="Times New Roman" w:hAnsi="Times New Roman" w:cs="Times New Roman"/>
+                              </w:rPr>
+                              <w:tab/>
+                            </w:r>
+                            <w:r>
+                              <w:rPr>
+                                <w:rFonts w:ascii="Times New Roman" w:hAnsi="Times New Roman" w:cs="Times New Roman"/>
+                              </w:rPr>
+                              <w:tab/>
+                            </w:r>
+                            <w:r>
+                              <w:rPr>
+                                <w:rFonts w:ascii="Times New Roman" w:hAnsi="Times New Roman" w:cs="Times New Roman"/>
+                              </w:rPr>
+                              <w:tab/>
+                            </w:r>
+                            <w:r>
+                              <w:rPr>
+                                <w:rFonts w:ascii="Times New Roman" w:hAnsi="Times New Roman" w:cs="Times New Roman"/>
+                              </w:rPr>
+                              <w:tab/>
+                            </w:r>
+                            <w:r>
+                              <w:rPr>
+                                <w:rFonts w:ascii="Times New Roman" w:hAnsi="Times New Roman" w:cs="Times New Roman"/>
+                              </w:rPr>
+                              <w:tab/>
+                            </w:r>
+                            <w:r>
+                              <w:rPr>
+                                <w:rFonts w:ascii="Times New Roman" w:hAnsi="Times New Roman" w:cs="Times New Roman"/>
+                              </w:rPr>
+                              <w:tab/>
                               <w:t>Date:</w:t>
                             </w:r>
                           </w:p>
@@ -1504,17 +1838,7 @@
                                 <w:sz w:val="28"/>
                                 <w:szCs w:val="28"/>
                               </w:rPr>
-                              <w:t xml:space="preserve">TO: </w:t>
-                            </w:r>
-                            <w:r>
-                              <w:rPr>
-                                <w:rFonts w:ascii="Times New Roman" w:hAnsi="Times New Roman" w:cs="Times New Roman"/>
-                                <w:b/>
-                                <w:bCs/>
-                                <w:sz w:val="28"/>
-                                <w:szCs w:val="28"/>
-                              </w:rPr>
-                              <w:t>PETITIONER/DOCUMENT OWNER</w:t>
+                              <w:t>TO: PETITIONER/DOCUMENT OWNER</w:t>
                             </w:r>
                             <w:r>
                               <w:rPr>
@@ -1612,23 +1936,7 @@
                                 <w:szCs w:val="28"/>
                               </w:rPr>
                               <w:tab/>
-                              <w:t>:</w:t>
-                            </w:r>
-                            <w:r>
-                              <w:rPr>
-                                <w:rFonts w:ascii="Times New Roman" w:hAnsi="Times New Roman" w:cs="Times New Roman"/>
-                                <w:sz w:val="28"/>
-                                <w:szCs w:val="28"/>
-                              </w:rPr>
-                              <w:t xml:space="preserve"> </w:t>
-                            </w:r>
-                            <w:r>
-                              <w:rPr>
-                                <w:rFonts w:ascii="Times New Roman" w:hAnsi="Times New Roman" w:cs="Times New Roman"/>
-                                <w:sz w:val="28"/>
-                                <w:szCs w:val="28"/>
-                              </w:rPr>
-                              <w:t>______________________________________</w:t>
+                              <w:t>: ______________________________________</w:t>
                             </w:r>
                           </w:p>
                           <w:p>
@@ -1793,17 +2101,7 @@
                                 <w:sz w:val="28"/>
                                 <w:szCs w:val="28"/>
                               </w:rPr>
-                              <w:t>Date of Endorsement</w:t>
-                            </w:r>
-                            <w:r>
-                              <w:rPr>
-                                <w:rFonts w:ascii="Times New Roman" w:hAnsi="Times New Roman" w:cs="Times New Roman"/>
-                                <w:b/>
-                                <w:bCs/>
-                                <w:sz w:val="28"/>
-                                <w:szCs w:val="28"/>
-                              </w:rPr>
-                              <w:t xml:space="preserve"> to PSA Legal Dept.</w:t>
+                              <w:t>Date of Endorsement to PSA Legal Dept.</w:t>
                             </w:r>
                             <w:r>
                               <w:rPr>
@@ -1924,7 +2222,7 @@
           </mc:Choice>
           <mc:Fallback>
             <w:pict>
-              <v:shape w14:anchorId="0ADAF355" id="Text Box 2" o:spid="_x0000_s1038" type="#_x0000_t202" style="position:absolute;margin-left:-13.2pt;margin-top:464.75pt;width:569.4pt;height:397.2pt;z-index:251668480;visibility:visible;mso-wrap-style:square;mso-width-percent:0;mso-height-percent:0;mso-wrap-distance-left:9pt;mso-wrap-distance-top:3.6pt;mso-wrap-distance-right:9pt;mso-wrap-distance-bottom:3.6pt;mso-position-horizontal:absolute;mso-position-horizontal-relative:margin;mso-position-vertical:absolute;mso-position-vertical-relative:text;mso-width-percent:0;mso-height-percent:0;mso-width-relative:margin;mso-height-relative:margin;v-text-anchor:top" o:gfxdata="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">
+              <v:shape w14:anchorId="0ADAF355" id="Text Box 2" o:spid="_x0000_s1038" type="#_x0000_t202" style="position:absolute;margin-left:-13.2pt;margin-top:464.75pt;width:569.4pt;height:397.2pt;z-index:251668480;visibility:visible;mso-wrap-style:square;mso-width-percent:0;mso-height-percent:0;mso-wrap-distance-left:9pt;mso-wrap-distance-top:3.6pt;mso-wrap-distance-right:9pt;mso-wrap-distance-bottom:3.6pt;mso-position-horizontal:absolute;mso-position-horizontal-relative:margin;mso-position-vertical:absolute;mso-position-vertical-relative:text;mso-width-percent:0;mso-height-percent:0;mso-width-relative:margin;mso-height-relative:margin;v-text-anchor:top" o:gfxdata="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">
                 <v:textbox>
                   <w:txbxContent>
                     <w:p>
@@ -1966,8 +2264,16 @@
                         <w:rPr>
                           <w:color w:val="000000"/>
                         </w:rPr>
-                        <w:t>Municipality of Bayambang</w:t>
-                      </w:r>
+                        <w:t xml:space="preserve">Municipality of </w:t>
+                      </w:r>
+                      <w:proofErr w:type="spellStart"/>
+                      <w:r>
+                        <w:rPr>
+                          <w:color w:val="000000"/>
+                        </w:rPr>
+                        <w:t>Bayambang</w:t>
+                      </w:r>
+                      <w:proofErr w:type="spellEnd"/>
                     </w:p>
                     <w:p>
                       <w:pPr>
@@ -1994,50 +2300,84 @@
                         <w:t>LOCAL CIVIL REGISTRY OFFICE</w:t>
                       </w:r>
                     </w:p>
-                    <w:p/>
                     <w:p>
                       <w:pPr>
                         <w:rPr>
                           <w:rFonts w:ascii="Times New Roman" w:hAnsi="Times New Roman" w:cs="Times New Roman"/>
                         </w:rPr>
                       </w:pPr>
-                      <w:r>
-                        <w:tab/>
-                      </w:r>
-                      <w:r>
-                        <w:tab/>
-                      </w:r>
-                      <w:r>
-                        <w:tab/>
-                      </w:r>
-                      <w:r>
-                        <w:tab/>
-                      </w:r>
-                      <w:r>
-                        <w:tab/>
-                      </w:r>
-                      <w:r>
-                        <w:tab/>
-                      </w:r>
-                      <w:r>
-                        <w:tab/>
-                      </w:r>
-                      <w:r>
-                        <w:tab/>
-                      </w:r>
-                      <w:r>
-                        <w:tab/>
-                      </w:r>
-                      <w:r>
-                        <w:tab/>
-                      </w:r>
-                      <w:r>
-                        <w:tab/>
-                      </w:r>
-                      <w:r>
-                        <w:rPr>
-                          <w:rFonts w:ascii="Times New Roman" w:hAnsi="Times New Roman" w:cs="Times New Roman"/>
-                        </w:rPr>
+                    </w:p>
+                    <w:p>
+                      <w:pPr>
+                        <w:rPr>
+                          <w:rFonts w:ascii="Times New Roman" w:hAnsi="Times New Roman" w:cs="Times New Roman"/>
+                        </w:rPr>
+                      </w:pPr>
+                      <w:r>
+                        <w:rPr>
+                          <w:rFonts w:ascii="Times New Roman" w:hAnsi="Times New Roman" w:cs="Times New Roman"/>
+                        </w:rPr>
+                        <w:tab/>
+                      </w:r>
+                      <w:r>
+                        <w:rPr>
+                          <w:rFonts w:ascii="Times New Roman" w:hAnsi="Times New Roman" w:cs="Times New Roman"/>
+                        </w:rPr>
+                        <w:tab/>
+                      </w:r>
+                      <w:r>
+                        <w:rPr>
+                          <w:rFonts w:ascii="Times New Roman" w:hAnsi="Times New Roman" w:cs="Times New Roman"/>
+                        </w:rPr>
+                        <w:tab/>
+                      </w:r>
+                      <w:r>
+                        <w:rPr>
+                          <w:rFonts w:ascii="Times New Roman" w:hAnsi="Times New Roman" w:cs="Times New Roman"/>
+                        </w:rPr>
+                        <w:tab/>
+                      </w:r>
+                      <w:r>
+                        <w:rPr>
+                          <w:rFonts w:ascii="Times New Roman" w:hAnsi="Times New Roman" w:cs="Times New Roman"/>
+                        </w:rPr>
+                        <w:tab/>
+                      </w:r>
+                      <w:r>
+                        <w:rPr>
+                          <w:rFonts w:ascii="Times New Roman" w:hAnsi="Times New Roman" w:cs="Times New Roman"/>
+                        </w:rPr>
+                        <w:tab/>
+                      </w:r>
+                      <w:r>
+                        <w:rPr>
+                          <w:rFonts w:ascii="Times New Roman" w:hAnsi="Times New Roman" w:cs="Times New Roman"/>
+                        </w:rPr>
+                        <w:tab/>
+                      </w:r>
+                      <w:r>
+                        <w:rPr>
+                          <w:rFonts w:ascii="Times New Roman" w:hAnsi="Times New Roman" w:cs="Times New Roman"/>
+                        </w:rPr>
+                        <w:tab/>
+                      </w:r>
+                      <w:r>
+                        <w:rPr>
+                          <w:rFonts w:ascii="Times New Roman" w:hAnsi="Times New Roman" w:cs="Times New Roman"/>
+                        </w:rPr>
+                        <w:tab/>
+                      </w:r>
+                      <w:r>
+                        <w:rPr>
+                          <w:rFonts w:ascii="Times New Roman" w:hAnsi="Times New Roman" w:cs="Times New Roman"/>
+                        </w:rPr>
+                        <w:tab/>
+                      </w:r>
+                      <w:r>
+                        <w:rPr>
+                          <w:rFonts w:ascii="Times New Roman" w:hAnsi="Times New Roman" w:cs="Times New Roman"/>
+                        </w:rPr>
+                        <w:tab/>
                         <w:t>Date:</w:t>
                       </w:r>
                     </w:p>
@@ -2092,17 +2432,7 @@
                           <w:sz w:val="28"/>
                           <w:szCs w:val="28"/>
                         </w:rPr>
-                        <w:t xml:space="preserve">TO: </w:t>
-                      </w:r>
-                      <w:r>
-                        <w:rPr>
-                          <w:rFonts w:ascii="Times New Roman" w:hAnsi="Times New Roman" w:cs="Times New Roman"/>
-                          <w:b/>
-                          <w:bCs/>
-                          <w:sz w:val="28"/>
-                          <w:szCs w:val="28"/>
-                        </w:rPr>
-                        <w:t>PETITIONER/DOCUMENT OWNER</w:t>
+                        <w:t>TO: PETITIONER/DOCUMENT OWNER</w:t>
                       </w:r>
                       <w:r>
                         <w:rPr>
@@ -2200,23 +2530,7 @@
                           <w:szCs w:val="28"/>
                         </w:rPr>
                         <w:tab/>
-                        <w:t>:</w:t>
-                      </w:r>
-                      <w:r>
-                        <w:rPr>
-                          <w:rFonts w:ascii="Times New Roman" w:hAnsi="Times New Roman" w:cs="Times New Roman"/>
-                          <w:sz w:val="28"/>
-                          <w:szCs w:val="28"/>
-                        </w:rPr>
-                        <w:t xml:space="preserve"> </w:t>
-                      </w:r>
-                      <w:r>
-                        <w:rPr>
-                          <w:rFonts w:ascii="Times New Roman" w:hAnsi="Times New Roman" w:cs="Times New Roman"/>
-                          <w:sz w:val="28"/>
-                          <w:szCs w:val="28"/>
-                        </w:rPr>
-                        <w:t>______________________________________</w:t>
+                        <w:t>: ______________________________________</w:t>
                       </w:r>
                     </w:p>
                     <w:p>
@@ -2381,17 +2695,7 @@
                           <w:sz w:val="28"/>
                           <w:szCs w:val="28"/>
                         </w:rPr>
-                        <w:t>Date of Endorsement</w:t>
-                      </w:r>
-                      <w:r>
-                        <w:rPr>
-                          <w:rFonts w:ascii="Times New Roman" w:hAnsi="Times New Roman" w:cs="Times New Roman"/>
-                          <w:b/>
-                          <w:bCs/>
-                          <w:sz w:val="28"/>
-                          <w:szCs w:val="28"/>
-                        </w:rPr>
-                        <w:t xml:space="preserve"> to PSA Legal Dept.</w:t>
+                        <w:t>Date of Endorsement to PSA Legal Dept.</w:t>
                       </w:r>
                       <w:r>
                         <w:rPr>
@@ -2590,8 +2894,16 @@
                               <w:rPr>
                                 <w:color w:val="000000"/>
                               </w:rPr>
-                              <w:t>Municipality of Bayambang</w:t>
-                            </w:r>
+                              <w:t xml:space="preserve">Municipality of </w:t>
+                            </w:r>
+                            <w:proofErr w:type="spellStart"/>
+                            <w:r>
+                              <w:rPr>
+                                <w:color w:val="000000"/>
+                              </w:rPr>
+                              <w:t>Bayambang</w:t>
+                            </w:r>
+                            <w:proofErr w:type="spellEnd"/>
                           </w:p>
                           <w:p>
                             <w:pPr>
@@ -3304,7 +3616,7 @@
           </mc:Choice>
           <mc:Fallback>
             <w:pict>
-              <v:shape w14:anchorId="444DDD27" id="_x0000_s1039" type="#_x0000_t202" style="position:absolute;margin-left:-12.6pt;margin-top:0;width:568.2pt;height:457.2pt;z-index:251659264;visibility:visible;mso-wrap-style:square;mso-width-percent:0;mso-height-percent:0;mso-wrap-distance-left:9pt;mso-wrap-distance-top:3.6pt;mso-wrap-distance-right:9pt;mso-wrap-distance-bottom:3.6pt;mso-position-horizontal:absolute;mso-position-horizontal-relative:margin;mso-position-vertical:absolute;mso-position-vertical-relative:text;mso-width-percent:0;mso-height-percent:0;mso-width-relative:margin;mso-height-relative:margin;v-text-anchor:top" o:gfxdata="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">
+              <v:shape w14:anchorId="444DDD27" id="_x0000_s1039" type="#_x0000_t202" style="position:absolute;margin-left:-12.6pt;margin-top:0;width:568.2pt;height:457.2pt;z-index:251659264;visibility:visible;mso-wrap-style:square;mso-width-percent:0;mso-height-percent:0;mso-wrap-distance-left:9pt;mso-wrap-distance-top:3.6pt;mso-wrap-distance-right:9pt;mso-wrap-distance-bottom:3.6pt;mso-position-horizontal:absolute;mso-position-horizontal-relative:margin;mso-position-vertical:absolute;mso-position-vertical-relative:text;mso-width-percent:0;mso-height-percent:0;mso-width-relative:margin;mso-height-relative:margin;v-text-anchor:top" o:gfxdata="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">
                 <v:textbox>
                   <w:txbxContent>
                     <w:p>
@@ -3346,8 +3658,16 @@
                         <w:rPr>
                           <w:color w:val="000000"/>
                         </w:rPr>
-                        <w:t>Municipality of Bayambang</w:t>
-                      </w:r>
+                        <w:t xml:space="preserve">Municipality of </w:t>
+                      </w:r>
+                      <w:proofErr w:type="spellStart"/>
+                      <w:r>
+                        <w:rPr>
+                          <w:color w:val="000000"/>
+                        </w:rPr>
+                        <w:t>Bayambang</w:t>
+                      </w:r>
+                      <w:proofErr w:type="spellEnd"/>
                     </w:p>
                     <w:p>
                       <w:pPr>
@@ -4369,7 +4689,7 @@
 </file>
 
 <file path=word/styles.xml><?xml version="1.0" encoding="utf-8"?>
-<w:styles xmlns:mc="http://schemas.openxmlformats.org/markup-compatibility/2006" xmlns:r="http://schemas.openxmlformats.org/officeDocument/2006/relationships" xmlns:w="http://schemas.openxmlformats.org/wordprocessingml/2006/main" xmlns:w14="http://schemas.microsoft.com/office/word/2010/wordml" xmlns:w15="http://schemas.microsoft.com/office/word/2012/wordml" xmlns:w16cex="http://schemas.microsoft.com/office/word/2018/wordml/cex" xmlns:w16cid="http://schemas.microsoft.com/office/word/2016/wordml/cid" xmlns:w16="http://schemas.microsoft.com/office/word/2018/wordml" xmlns:w16du="http://schemas.microsoft.com/office/word/2023/wordml/word16du" xmlns:w16sdtdh="http://schemas.microsoft.com/office/word/2020/wordml/sdtdatahash" xmlns:w16sdtfl="http://schemas.microsoft.com/office/word/2024/wordml/sdtformatlock" xmlns:w16se="http://schemas.microsoft.com/office/word/2015/wordml/symex" mc:Ignorable="w14 w15 w16se w16cid w16 w16cex w16sdtdh w16sdtfl w16du">
+<w:styles xmlns:mc="http://schemas.openxmlformats.org/markup-compatibility/2006" xmlns:r="http://schemas.openxmlformats.org/officeDocument/2006/relationships" xmlns:w="http://schemas.openxmlformats.org/wordprocessingml/2006/main" xmlns:w14="http://schemas.microsoft.com/office/word/2010/wordml" xmlns:w15="http://schemas.microsoft.com/office/word/2012/wordml" xmlns:w16cex="http://schemas.microsoft.com/office/word/2018/wordml/cex" xmlns:w16cid="http://schemas.microsoft.com/office/word/2016/wordml/cid" xmlns:w16="http://schemas.microsoft.com/office/word/2018/wordml" xmlns:w16sdtdh="http://schemas.microsoft.com/office/word/2020/wordml/sdtdatahash" xmlns:w16se="http://schemas.microsoft.com/office/word/2015/wordml/symex" mc:Ignorable="w14 w15 w16se w16cid w16 w16cex w16sdtdh">
   <w:docDefaults>
     <w:rPrDefault>
       <w:rPr>

</xml_diff>